<commit_message>
updating data and data sources
</commit_message>
<xml_diff>
--- a/Data_Sources_and_Links/Data_Sources_and_Links.docx
+++ b/Data_Sources_and_Links/Data_Sources_and_Links.docx
@@ -14,23 +14,44 @@
         <w:rPr>
           <w:u w:val="single"/>
         </w:rPr>
-        <w:t>Real Effective Exchange Rate (REER)</w:t>
+        <w:t>Egyptian Personal Remittances</w:t>
       </w:r>
     </w:p>
-    <w:p/>
     <w:p>
       <w:r>
         <w:rPr>
           <w:rStyle w:val="Strong"/>
         </w:rPr>
-        <w:t xml:space="preserve">Real Effective Exchange Rate: </w:t>
+        <w:t>Personal Remittances:</w:t>
+      </w:r>
+      <w:r>
+        <w:t xml:space="preserve"> </w:t>
       </w:r>
       <w:hyperlink r:id="rId6" w:history="1">
         <w:r>
           <w:rPr>
             <w:rStyle w:val="Hyperlink"/>
           </w:rPr>
-          <w:t>https://data.worldbank.org/indicator/PX.REX.REER?locations=EG</w:t>
+          <w:t>https://data.worldbank.org/indicator/BX.TRF.PWKR.DT.GD.ZS?locations=EG</w:t>
+        </w:r>
+      </w:hyperlink>
+    </w:p>
+    <w:p>
+      <w:pPr>
+        <w:ind w:left="720"/>
+      </w:pPr>
+      <w:r>
+        <w:rPr>
+          <w:rStyle w:val="Strong"/>
+        </w:rPr>
+        <w:t xml:space="preserve">Download Data: </w:t>
+      </w:r>
+      <w:hyperlink r:id="rId7" w:history="1">
+        <w:r>
+          <w:rPr>
+            <w:rStyle w:val="Hyperlink"/>
+          </w:rPr>
+          <w:t>https://api.worldbank.org/v2/en/indicator/BX.TRF.PWKR.DT.GD.ZS?downloadformat=csv</w:t>
         </w:r>
       </w:hyperlink>
     </w:p>
@@ -39,27 +60,8 @@
         <w:ind w:left="630"/>
       </w:pPr>
       <w:r>
-        <w:rPr>
-          <w:rStyle w:val="Strong"/>
-        </w:rPr>
-        <w:t>Download Raw Data:</w:t>
-      </w:r>
-      <w:r>
-        <w:t xml:space="preserve"> </w:t>
-      </w:r>
-      <w:hyperlink r:id="rId7" w:history="1">
-        <w:r>
-          <w:rPr>
-            <w:rStyle w:val="Hyperlink"/>
-          </w:rPr>
-          <w:t>https://api.worldbank.org/v2/en/indicator/PX.REX.REER?downloadformat=csv</w:t>
-        </w:r>
-      </w:hyperlink>
-    </w:p>
-    <w:p>
-      <w:pPr>
-        <w:ind w:left="630"/>
-      </w:pPr>
+        <w:tab/>
+      </w:r>
       <w:r>
         <w:rPr>
           <w:rStyle w:val="Strong"/>
@@ -156,7 +158,7 @@
                 <w:rFonts w:ascii="Aptos Narrow" w:hAnsi="Aptos Narrow"/>
                 <w:color w:val="000000"/>
               </w:rPr>
-              <w:t>PX.REX.REER</w:t>
+              <w:t>BX.TRF.PWKR.DT.GD.ZS</w:t>
             </w:r>
           </w:p>
           <w:p>
@@ -213,7 +215,7 @@
                 <w:rFonts w:ascii="Aptos Narrow" w:hAnsi="Aptos Narrow"/>
                 <w:color w:val="000000"/>
               </w:rPr>
-              <w:t>Real effective exchange rate index (2010 = 100)</w:t>
+              <w:t>Personal remittances, received (% of GDP)</w:t>
             </w:r>
           </w:p>
           <w:p>
@@ -271,7 +273,7 @@
                 <w:rFonts w:ascii="Aptos Narrow" w:hAnsi="Aptos Narrow"/>
                 <w:color w:val="000000"/>
               </w:rPr>
-              <w:t>Real effective exchange rate is the nominal effective exchange rate (a measure of the value of a currency against a weighted average of several foreign currencies) divided by a price deflator or index of costs.</w:t>
+              <w:t>Personal remittances comprise personal transfers and compensation of employees. Personal transfers consist of all current transfers in cash or in kind made or received by resident households to or from nonresident households. Personal transfers thus include all current transfers between resident and nonresident individuals. Compensation of employees refers to the income of border, seasonal, and other short-term workers who are employed in an economy where they are not resident and of residents employed by nonresident entities. Data are the sum of two items defined in the sixth edition of the IMF's Balance of Payments Manual: personal transfers and compensation of employees.</w:t>
             </w:r>
           </w:p>
           <w:p>
@@ -328,31 +330,34 @@
                 <w:rFonts w:ascii="Aptos Narrow" w:hAnsi="Aptos Narrow"/>
                 <w:color w:val="000000"/>
               </w:rPr>
-              <w:t>International Monetary Fund, International Financial Statistics.</w:t>
+              <w:t>World Bank staff estimates based on IMF balance of payments data, and World Bank and OECD GDP estimates.</w:t>
             </w:r>
+          </w:p>
+          <w:p>
+            <w:pPr>
+              <w:cnfStyle w:val="000000000000" w:firstRow="0" w:lastRow="0" w:firstColumn="0" w:lastColumn="0" w:oddVBand="0" w:evenVBand="0" w:oddHBand="0" w:evenHBand="0" w:firstRowFirstColumn="0" w:firstRowLastColumn="0" w:lastRowFirstColumn="0" w:lastRowLastColumn="0"/>
+              <w:rPr>
+                <w:rFonts w:ascii="Aptos Narrow" w:hAnsi="Aptos Narrow"/>
+                <w:color w:val="000000"/>
+              </w:rPr>
+            </w:pPr>
           </w:p>
         </w:tc>
       </w:tr>
     </w:tbl>
-    <w:p>
-      <w:pPr>
-        <w:ind w:left="630"/>
-      </w:pPr>
-    </w:p>
+    <w:p/>
     <w:p>
       <w:pPr>
         <w:pStyle w:val="Heading1"/>
         <w:rPr>
-          <w:rStyle w:val="Strong"/>
           <w:u w:val="single"/>
         </w:rPr>
       </w:pPr>
       <w:r>
         <w:rPr>
-          <w:rStyle w:val="Strong"/>
           <w:u w:val="single"/>
         </w:rPr>
-        <w:t>Inflation Rate (Percent)</w:t>
+        <w:t>Real Effective Exchange Rate (REER)</w:t>
       </w:r>
     </w:p>
     <w:p/>
@@ -361,29 +366,27 @@
         <w:rPr>
           <w:rStyle w:val="Strong"/>
         </w:rPr>
-        <w:t>Inflation Rate (Percent):</w:t>
-      </w:r>
-      <w:r>
-        <w:t xml:space="preserve"> </w:t>
+        <w:t xml:space="preserve">Real Effective Exchange Rate: </w:t>
       </w:r>
       <w:hyperlink r:id="rId8" w:history="1">
         <w:r>
           <w:rPr>
             <w:rStyle w:val="Hyperlink"/>
           </w:rPr>
-          <w:t>https://data.worldbank.org/indicator/FP.CPI.TOTL.ZG?locations=EG</w:t>
+          <w:t>https://data.worldbank.org/indicator/PX.REX.REER?locations=EG</w:t>
         </w:r>
       </w:hyperlink>
     </w:p>
     <w:p>
-      <w:r>
-        <w:tab/>
-      </w:r>
+      <w:pPr>
+        <w:ind w:left="630"/>
+      </w:pPr>
       <w:r>
         <w:rPr>
           <w:rStyle w:val="Strong"/>
         </w:rPr>
-        <w:t>Download Data:</w:t>
+        <w:lastRenderedPageBreak/>
+        <w:t>Download Raw Data:</w:t>
       </w:r>
       <w:r>
         <w:t xml:space="preserve"> </w:t>
@@ -393,20 +396,14 @@
           <w:rPr>
             <w:rStyle w:val="Hyperlink"/>
           </w:rPr>
-          <w:t>https://api.worldbank.org/v2/en/indicator/FP.CPI.TOTL.ZG?downloadformat=csv</w:t>
+          <w:t>https://api.worldbank.org/v2/en/indicator/PX.REX.REER?downloadformat=csv</w:t>
         </w:r>
       </w:hyperlink>
     </w:p>
     <w:p>
       <w:pPr>
-        <w:rPr>
-          <w:b/>
-          <w:bCs/>
-        </w:rPr>
+        <w:ind w:left="630"/>
       </w:pPr>
-      <w:r>
-        <w:tab/>
-      </w:r>
       <w:r>
         <w:rPr>
           <w:rStyle w:val="Strong"/>
@@ -503,7 +500,7 @@
                 <w:rFonts w:ascii="Aptos Narrow" w:hAnsi="Aptos Narrow"/>
                 <w:color w:val="000000"/>
               </w:rPr>
-              <w:t>FP.CPI.TOTL.ZG</w:t>
+              <w:t>PX.REX.REER</w:t>
             </w:r>
           </w:p>
           <w:p>
@@ -560,7 +557,7 @@
                 <w:rFonts w:ascii="Aptos Narrow" w:hAnsi="Aptos Narrow"/>
                 <w:color w:val="000000"/>
               </w:rPr>
-              <w:t>Inflation, consumer prices (annual %)</w:t>
+              <w:t>Real effective exchange rate index (2010 = 100)</w:t>
             </w:r>
           </w:p>
           <w:p>
@@ -597,7 +594,6 @@
                 <w:caps w:val="0"/>
                 <w:color w:val="000000"/>
               </w:rPr>
-              <w:lastRenderedPageBreak/>
               <w:t>Source_Note</w:t>
             </w:r>
           </w:p>
@@ -619,7 +615,7 @@
                 <w:rFonts w:ascii="Aptos Narrow" w:hAnsi="Aptos Narrow"/>
                 <w:color w:val="000000"/>
               </w:rPr>
-              <w:t>Inflation as measured by the consumer price index reflects the annual percentage change in the cost to the average consumer of acquiring a basket of goods and services that may be fixed or changed at specified intervals, such as yearly. The Laspeyres formula is generally used.</w:t>
+              <w:t>Real effective exchange rate is the nominal effective exchange rate (a measure of the value of a currency against a weighted average of several foreign currencies) divided by a price deflator or index of costs.</w:t>
             </w:r>
           </w:p>
           <w:p>
@@ -676,6 +672,353 @@
                 <w:rFonts w:ascii="Aptos Narrow" w:hAnsi="Aptos Narrow"/>
                 <w:color w:val="000000"/>
               </w:rPr>
+              <w:t>International Monetary Fund, International Financial Statistics.</w:t>
+            </w:r>
+          </w:p>
+        </w:tc>
+      </w:tr>
+    </w:tbl>
+    <w:p>
+      <w:pPr>
+        <w:ind w:left="630"/>
+      </w:pPr>
+    </w:p>
+    <w:p>
+      <w:pPr>
+        <w:pStyle w:val="Heading1"/>
+        <w:rPr>
+          <w:rStyle w:val="Strong"/>
+          <w:u w:val="single"/>
+        </w:rPr>
+      </w:pPr>
+      <w:r>
+        <w:rPr>
+          <w:rStyle w:val="Strong"/>
+          <w:u w:val="single"/>
+        </w:rPr>
+        <w:t>Inflation Rate (Percent)</w:t>
+      </w:r>
+    </w:p>
+    <w:p/>
+    <w:p>
+      <w:r>
+        <w:rPr>
+          <w:rStyle w:val="Strong"/>
+        </w:rPr>
+        <w:t>Inflation Rate (Percent):</w:t>
+      </w:r>
+      <w:r>
+        <w:t xml:space="preserve"> </w:t>
+      </w:r>
+      <w:hyperlink r:id="rId10" w:history="1">
+        <w:r>
+          <w:rPr>
+            <w:rStyle w:val="Hyperlink"/>
+          </w:rPr>
+          <w:t>https://data.worldbank.org/indicator/FP.CPI.TOTL.ZG?locations=EG</w:t>
+        </w:r>
+      </w:hyperlink>
+    </w:p>
+    <w:p>
+      <w:r>
+        <w:tab/>
+      </w:r>
+      <w:r>
+        <w:rPr>
+          <w:rStyle w:val="Strong"/>
+        </w:rPr>
+        <w:t>Download Data:</w:t>
+      </w:r>
+      <w:r>
+        <w:t xml:space="preserve"> </w:t>
+      </w:r>
+      <w:hyperlink r:id="rId11" w:history="1">
+        <w:r>
+          <w:rPr>
+            <w:rStyle w:val="Hyperlink"/>
+          </w:rPr>
+          <w:t>https://api.worldbank.org/v2/en/indicator/FP.CPI.TOTL.ZG?downloadformat=csv</w:t>
+        </w:r>
+      </w:hyperlink>
+    </w:p>
+    <w:p>
+      <w:pPr>
+        <w:rPr>
+          <w:b/>
+          <w:bCs/>
+        </w:rPr>
+      </w:pPr>
+      <w:r>
+        <w:tab/>
+      </w:r>
+      <w:r>
+        <w:rPr>
+          <w:rStyle w:val="Strong"/>
+        </w:rPr>
+        <w:t>Other Information:</w:t>
+      </w:r>
+    </w:p>
+    <w:tbl>
+      <w:tblPr>
+        <w:tblStyle w:val="PlainTable3"/>
+        <w:tblW w:w="0" w:type="auto"/>
+        <w:tblInd w:w="610" w:type="dxa"/>
+        <w:tblLook w:val="04A0" w:firstRow="1" w:lastRow="0" w:firstColumn="1" w:lastColumn="0" w:noHBand="0" w:noVBand="1"/>
+      </w:tblPr>
+      <w:tblGrid>
+        <w:gridCol w:w="4074"/>
+        <w:gridCol w:w="4074"/>
+      </w:tblGrid>
+      <w:tr>
+        <w:trPr>
+          <w:cnfStyle w:val="100000000000" w:firstRow="1" w:lastRow="0" w:firstColumn="0" w:lastColumn="0" w:oddVBand="0" w:evenVBand="0" w:oddHBand="0" w:evenHBand="0" w:firstRowFirstColumn="0" w:firstRowLastColumn="0" w:lastRowFirstColumn="0" w:lastRowLastColumn="0"/>
+          <w:trHeight w:val="278"/>
+        </w:trPr>
+        <w:tc>
+          <w:tcPr>
+            <w:cnfStyle w:val="001000000100" w:firstRow="0" w:lastRow="0" w:firstColumn="1" w:lastColumn="0" w:oddVBand="0" w:evenVBand="0" w:oddHBand="0" w:evenHBand="0" w:firstRowFirstColumn="1" w:firstRowLastColumn="0" w:lastRowFirstColumn="0" w:lastRowLastColumn="0"/>
+            <w:tcW w:w="4074" w:type="dxa"/>
+          </w:tcPr>
+          <w:p>
+            <w:pPr>
+              <w:rPr>
+                <w:rFonts w:ascii="Aptos Narrow" w:hAnsi="Aptos Narrow"/>
+                <w:color w:val="000000"/>
+              </w:rPr>
+            </w:pPr>
+          </w:p>
+        </w:tc>
+        <w:tc>
+          <w:tcPr>
+            <w:tcW w:w="4074" w:type="dxa"/>
+          </w:tcPr>
+          <w:p>
+            <w:pPr>
+              <w:cnfStyle w:val="100000000000" w:firstRow="1" w:lastRow="0" w:firstColumn="0" w:lastColumn="0" w:oddVBand="0" w:evenVBand="0" w:oddHBand="0" w:evenHBand="0" w:firstRowFirstColumn="0" w:firstRowLastColumn="0" w:lastRowFirstColumn="0" w:lastRowLastColumn="0"/>
+              <w:rPr>
+                <w:rFonts w:ascii="Aptos Narrow" w:hAnsi="Aptos Narrow"/>
+                <w:color w:val="000000"/>
+              </w:rPr>
+            </w:pPr>
+          </w:p>
+        </w:tc>
+      </w:tr>
+      <w:tr>
+        <w:trPr>
+          <w:cnfStyle w:val="000000100000" w:firstRow="0" w:lastRow="0" w:firstColumn="0" w:lastColumn="0" w:oddVBand="0" w:evenVBand="0" w:oddHBand="1" w:evenHBand="0" w:firstRowFirstColumn="0" w:firstRowLastColumn="0" w:lastRowFirstColumn="0" w:lastRowLastColumn="0"/>
+          <w:trHeight w:val="557"/>
+        </w:trPr>
+        <w:tc>
+          <w:tcPr>
+            <w:cnfStyle w:val="001000000000" w:firstRow="0" w:lastRow="0" w:firstColumn="1" w:lastColumn="0" w:oddVBand="0" w:evenVBand="0" w:oddHBand="0" w:evenHBand="0" w:firstRowFirstColumn="0" w:firstRowLastColumn="0" w:lastRowFirstColumn="0" w:lastRowLastColumn="0"/>
+            <w:tcW w:w="4074" w:type="dxa"/>
+          </w:tcPr>
+          <w:p>
+            <w:pPr>
+              <w:rPr>
+                <w:rFonts w:ascii="Aptos Narrow" w:hAnsi="Aptos Narrow"/>
+                <w:color w:val="000000"/>
+              </w:rPr>
+            </w:pPr>
+            <w:r>
+              <w:rPr>
+                <w:rFonts w:ascii="Aptos Narrow" w:hAnsi="Aptos Narrow"/>
+                <w:caps w:val="0"/>
+                <w:color w:val="000000"/>
+              </w:rPr>
+              <w:t>Indicator_Code</w:t>
+            </w:r>
+          </w:p>
+        </w:tc>
+        <w:tc>
+          <w:tcPr>
+            <w:tcW w:w="4074" w:type="dxa"/>
+          </w:tcPr>
+          <w:p>
+            <w:pPr>
+              <w:cnfStyle w:val="000000100000" w:firstRow="0" w:lastRow="0" w:firstColumn="0" w:lastColumn="0" w:oddVBand="0" w:evenVBand="0" w:oddHBand="1" w:evenHBand="0" w:firstRowFirstColumn="0" w:firstRowLastColumn="0" w:lastRowFirstColumn="0" w:lastRowLastColumn="0"/>
+              <w:rPr>
+                <w:rFonts w:ascii="Aptos Narrow" w:hAnsi="Aptos Narrow"/>
+                <w:color w:val="000000"/>
+              </w:rPr>
+            </w:pPr>
+            <w:r>
+              <w:rPr>
+                <w:rFonts w:ascii="Aptos Narrow" w:hAnsi="Aptos Narrow"/>
+                <w:color w:val="000000"/>
+              </w:rPr>
+              <w:t>FP.CPI.TOTL.ZG</w:t>
+            </w:r>
+          </w:p>
+          <w:p>
+            <w:pPr>
+              <w:cnfStyle w:val="000000100000" w:firstRow="0" w:lastRow="0" w:firstColumn="0" w:lastColumn="0" w:oddVBand="0" w:evenVBand="0" w:oddHBand="1" w:evenHBand="0" w:firstRowFirstColumn="0" w:firstRowLastColumn="0" w:lastRowFirstColumn="0" w:lastRowLastColumn="0"/>
+              <w:rPr>
+                <w:rFonts w:ascii="Aptos Narrow" w:hAnsi="Aptos Narrow"/>
+                <w:color w:val="000000"/>
+              </w:rPr>
+            </w:pPr>
+          </w:p>
+        </w:tc>
+      </w:tr>
+      <w:tr>
+        <w:trPr>
+          <w:trHeight w:val="546"/>
+        </w:trPr>
+        <w:tc>
+          <w:tcPr>
+            <w:cnfStyle w:val="001000000000" w:firstRow="0" w:lastRow="0" w:firstColumn="1" w:lastColumn="0" w:oddVBand="0" w:evenVBand="0" w:oddHBand="0" w:evenHBand="0" w:firstRowFirstColumn="0" w:firstRowLastColumn="0" w:lastRowFirstColumn="0" w:lastRowLastColumn="0"/>
+            <w:tcW w:w="4074" w:type="dxa"/>
+          </w:tcPr>
+          <w:p>
+            <w:pPr>
+              <w:rPr>
+                <w:rFonts w:ascii="Aptos Narrow" w:hAnsi="Aptos Narrow"/>
+                <w:color w:val="000000"/>
+              </w:rPr>
+            </w:pPr>
+            <w:r>
+              <w:rPr>
+                <w:rFonts w:ascii="Aptos Narrow" w:hAnsi="Aptos Narrow"/>
+                <w:caps w:val="0"/>
+                <w:color w:val="000000"/>
+              </w:rPr>
+              <w:t>Indicator_Name</w:t>
+            </w:r>
+          </w:p>
+        </w:tc>
+        <w:tc>
+          <w:tcPr>
+            <w:tcW w:w="4074" w:type="dxa"/>
+          </w:tcPr>
+          <w:p>
+            <w:pPr>
+              <w:cnfStyle w:val="000000000000" w:firstRow="0" w:lastRow="0" w:firstColumn="0" w:lastColumn="0" w:oddVBand="0" w:evenVBand="0" w:oddHBand="0" w:evenHBand="0" w:firstRowFirstColumn="0" w:firstRowLastColumn="0" w:lastRowFirstColumn="0" w:lastRowLastColumn="0"/>
+              <w:rPr>
+                <w:rFonts w:ascii="Aptos Narrow" w:hAnsi="Aptos Narrow"/>
+                <w:color w:val="000000"/>
+              </w:rPr>
+            </w:pPr>
+            <w:r>
+              <w:rPr>
+                <w:rFonts w:ascii="Aptos Narrow" w:hAnsi="Aptos Narrow"/>
+                <w:color w:val="000000"/>
+              </w:rPr>
+              <w:t>Inflation, consumer prices (annual %)</w:t>
+            </w:r>
+          </w:p>
+          <w:p>
+            <w:pPr>
+              <w:cnfStyle w:val="000000000000" w:firstRow="0" w:lastRow="0" w:firstColumn="0" w:lastColumn="0" w:oddVBand="0" w:evenVBand="0" w:oddHBand="0" w:evenHBand="0" w:firstRowFirstColumn="0" w:firstRowLastColumn="0" w:lastRowFirstColumn="0" w:lastRowLastColumn="0"/>
+              <w:rPr>
+                <w:rFonts w:ascii="Aptos Narrow" w:hAnsi="Aptos Narrow"/>
+                <w:color w:val="000000"/>
+              </w:rPr>
+            </w:pPr>
+          </w:p>
+        </w:tc>
+      </w:tr>
+      <w:tr>
+        <w:trPr>
+          <w:cnfStyle w:val="000000100000" w:firstRow="0" w:lastRow="0" w:firstColumn="0" w:lastColumn="0" w:oddVBand="0" w:evenVBand="0" w:oddHBand="1" w:evenHBand="0" w:firstRowFirstColumn="0" w:firstRowLastColumn="0" w:lastRowFirstColumn="0" w:lastRowLastColumn="0"/>
+          <w:trHeight w:val="1660"/>
+        </w:trPr>
+        <w:tc>
+          <w:tcPr>
+            <w:cnfStyle w:val="001000000000" w:firstRow="0" w:lastRow="0" w:firstColumn="1" w:lastColumn="0" w:oddVBand="0" w:evenVBand="0" w:oddHBand="0" w:evenHBand="0" w:firstRowFirstColumn="0" w:firstRowLastColumn="0" w:lastRowFirstColumn="0" w:lastRowLastColumn="0"/>
+            <w:tcW w:w="4074" w:type="dxa"/>
+          </w:tcPr>
+          <w:p>
+            <w:pPr>
+              <w:rPr>
+                <w:rFonts w:ascii="Aptos Narrow" w:hAnsi="Aptos Narrow"/>
+                <w:color w:val="000000"/>
+              </w:rPr>
+            </w:pPr>
+            <w:r>
+              <w:rPr>
+                <w:rFonts w:ascii="Aptos Narrow" w:hAnsi="Aptos Narrow"/>
+                <w:caps w:val="0"/>
+                <w:color w:val="000000"/>
+              </w:rPr>
+              <w:t>Source_Note</w:t>
+            </w:r>
+          </w:p>
+        </w:tc>
+        <w:tc>
+          <w:tcPr>
+            <w:tcW w:w="4074" w:type="dxa"/>
+          </w:tcPr>
+          <w:p>
+            <w:pPr>
+              <w:cnfStyle w:val="000000100000" w:firstRow="0" w:lastRow="0" w:firstColumn="0" w:lastColumn="0" w:oddVBand="0" w:evenVBand="0" w:oddHBand="1" w:evenHBand="0" w:firstRowFirstColumn="0" w:firstRowLastColumn="0" w:lastRowFirstColumn="0" w:lastRowLastColumn="0"/>
+              <w:rPr>
+                <w:rFonts w:ascii="Aptos Narrow" w:hAnsi="Aptos Narrow"/>
+                <w:color w:val="000000"/>
+              </w:rPr>
+            </w:pPr>
+            <w:r>
+              <w:rPr>
+                <w:rFonts w:ascii="Aptos Narrow" w:hAnsi="Aptos Narrow"/>
+                <w:color w:val="000000"/>
+              </w:rPr>
+              <w:t>Inflation as measured by the consumer price index reflects the annual percentage change in the cost to the average consumer of acquiring a basket of goods and services that may be fixed or changed at specified intervals, such as yearly. The Laspeyres formula is generally used.</w:t>
+            </w:r>
+          </w:p>
+          <w:p>
+            <w:pPr>
+              <w:cnfStyle w:val="000000100000" w:firstRow="0" w:lastRow="0" w:firstColumn="0" w:lastColumn="0" w:oddVBand="0" w:evenVBand="0" w:oddHBand="1" w:evenHBand="0" w:firstRowFirstColumn="0" w:firstRowLastColumn="0" w:lastRowFirstColumn="0" w:lastRowLastColumn="0"/>
+              <w:rPr>
+                <w:rFonts w:ascii="Aptos Narrow" w:hAnsi="Aptos Narrow"/>
+                <w:color w:val="000000"/>
+              </w:rPr>
+            </w:pPr>
+          </w:p>
+        </w:tc>
+      </w:tr>
+      <w:tr>
+        <w:trPr>
+          <w:trHeight w:val="557"/>
+        </w:trPr>
+        <w:tc>
+          <w:tcPr>
+            <w:cnfStyle w:val="001000000000" w:firstRow="0" w:lastRow="0" w:firstColumn="1" w:lastColumn="0" w:oddVBand="0" w:evenVBand="0" w:oddHBand="0" w:evenHBand="0" w:firstRowFirstColumn="0" w:firstRowLastColumn="0" w:lastRowFirstColumn="0" w:lastRowLastColumn="0"/>
+            <w:tcW w:w="4074" w:type="dxa"/>
+          </w:tcPr>
+          <w:p>
+            <w:pPr>
+              <w:rPr>
+                <w:rFonts w:ascii="Aptos Narrow" w:hAnsi="Aptos Narrow"/>
+                <w:color w:val="000000"/>
+              </w:rPr>
+            </w:pPr>
+            <w:r>
+              <w:rPr>
+                <w:rFonts w:ascii="Aptos Narrow" w:hAnsi="Aptos Narrow"/>
+                <w:caps w:val="0"/>
+                <w:color w:val="000000"/>
+              </w:rPr>
+              <w:t>Source_Organization</w:t>
+            </w:r>
+          </w:p>
+        </w:tc>
+        <w:tc>
+          <w:tcPr>
+            <w:tcW w:w="4074" w:type="dxa"/>
+          </w:tcPr>
+          <w:p>
+            <w:pPr>
+              <w:cnfStyle w:val="000000000000" w:firstRow="0" w:lastRow="0" w:firstColumn="0" w:lastColumn="0" w:oddVBand="0" w:evenVBand="0" w:oddHBand="0" w:evenHBand="0" w:firstRowFirstColumn="0" w:firstRowLastColumn="0" w:lastRowFirstColumn="0" w:lastRowLastColumn="0"/>
+              <w:rPr>
+                <w:rFonts w:ascii="Aptos Narrow" w:hAnsi="Aptos Narrow"/>
+                <w:color w:val="000000"/>
+              </w:rPr>
+            </w:pPr>
+            <w:r>
+              <w:rPr>
+                <w:rFonts w:ascii="Aptos Narrow" w:hAnsi="Aptos Narrow"/>
+                <w:color w:val="000000"/>
+              </w:rPr>
               <w:t>International Monetary Fund, International Financial Statistics and data files.</w:t>
             </w:r>
           </w:p>
@@ -692,8 +1035,187 @@
       </w:tr>
     </w:tbl>
     <w:p/>
+    <w:p>
+      <w:pPr>
+        <w:pStyle w:val="Heading1"/>
+        <w:rPr>
+          <w:u w:val="single"/>
+        </w:rPr>
+      </w:pPr>
+      <w:r>
+        <w:rPr>
+          <w:u w:val="single"/>
+        </w:rPr>
+        <w:t>International Migrant Stock</w:t>
+      </w:r>
+    </w:p>
+    <w:p>
+      <w:r>
+        <w:rPr>
+          <w:rStyle w:val="Strong"/>
+        </w:rPr>
+        <w:t>International Migrant Stock (UN):</w:t>
+      </w:r>
+      <w:r>
+        <w:t xml:space="preserve"> </w:t>
+      </w:r>
+      <w:hyperlink r:id="rId12" w:history="1">
+        <w:r>
+          <w:rPr>
+            <w:rStyle w:val="Hyperlink"/>
+          </w:rPr>
+          <w:t>https://www.un.org/development/desa/pd/content/international-migrant-stock</w:t>
+        </w:r>
+      </w:hyperlink>
+    </w:p>
+    <w:p>
+      <w:pPr>
+        <w:ind w:left="720"/>
+      </w:pPr>
+      <w:r>
+        <w:rPr>
+          <w:rStyle w:val="Strong"/>
+        </w:rPr>
+        <w:t>Download Data</w:t>
+      </w:r>
+      <w:r>
+        <w:rPr>
+          <w:rStyle w:val="Strong"/>
+        </w:rPr>
+        <w:t xml:space="preserve"> (By Destination and Origin)</w:t>
+      </w:r>
+      <w:r>
+        <w:rPr>
+          <w:rStyle w:val="Strong"/>
+        </w:rPr>
+        <w:t xml:space="preserve">: </w:t>
+      </w:r>
+      <w:hyperlink r:id="rId13" w:history="1">
+        <w:r>
+          <w:rPr>
+            <w:rStyle w:val="Hyperlink"/>
+          </w:rPr>
+          <w:t>https://www.un.org/development/desa/pd/sites/www.un.org.development.desa.pd/files/undesa_pd_2024_ims_stock_by_sex_destination_and_origin.xlsx</w:t>
+        </w:r>
+      </w:hyperlink>
+    </w:p>
+    <w:p>
+      <w:pPr>
+        <w:ind w:left="720"/>
+      </w:pPr>
+      <w:r>
+        <w:rPr>
+          <w:rStyle w:val="Strong"/>
+        </w:rPr>
+        <w:t>Download Data (By Destination):</w:t>
+      </w:r>
+    </w:p>
+    <w:p>
+      <w:pPr>
+        <w:ind w:left="720"/>
+      </w:pPr>
+      <w:hyperlink r:id="rId14" w:history="1">
+        <w:r>
+          <w:rPr>
+            <w:rStyle w:val="Hyperlink"/>
+          </w:rPr>
+          <w:t>https://www.un.org/development/desa/pd/sites/www.un.org.development.desa.pd/files/undesa_pd_2024_ims_stock_by_sex_and_destination.xlsx</w:t>
+        </w:r>
+      </w:hyperlink>
+    </w:p>
+    <w:p>
+      <w:pPr>
+        <w:ind w:left="720"/>
+        <w:rPr>
+          <w:rStyle w:val="Strong"/>
+        </w:rPr>
+      </w:pPr>
+      <w:r>
+        <w:rPr>
+          <w:rStyle w:val="Strong"/>
+        </w:rPr>
+        <w:t xml:space="preserve">Download Data (By Origin): </w:t>
+      </w:r>
+      <w:hyperlink r:id="rId15" w:history="1">
+        <w:r>
+          <w:rPr>
+            <w:rStyle w:val="Hyperlink"/>
+          </w:rPr>
+          <w:t>https://www.un.org/development/desa/pd/sites/www.un.org.development.desa.pd/files/undesa_pd_2024_ims_stock_by_sex_and_origin.xlsx</w:t>
+        </w:r>
+      </w:hyperlink>
+    </w:p>
+    <w:p>
+      <w:pPr>
+        <w:ind w:left="720"/>
+        <w:rPr>
+          <w:rStyle w:val="Strong"/>
+        </w:rPr>
+      </w:pPr>
+    </w:p>
+    <w:p>
+      <w:pPr>
+        <w:pStyle w:val="Heading1"/>
+        <w:rPr>
+          <w:u w:val="single"/>
+        </w:rPr>
+      </w:pPr>
+      <w:r>
+        <w:rPr>
+          <w:u w:val="single"/>
+        </w:rPr>
+        <w:t>International Migrant Flows</w:t>
+      </w:r>
+    </w:p>
+    <w:p>
+      <w:r>
+        <w:rPr>
+          <w:rStyle w:val="Strong"/>
+        </w:rPr>
+        <w:t>International Migrant Flows (UN):</w:t>
+      </w:r>
+      <w:r>
+        <w:t xml:space="preserve"> </w:t>
+      </w:r>
+      <w:hyperlink r:id="rId16" w:history="1">
+        <w:r>
+          <w:rPr>
+            <w:rStyle w:val="Hyperlink"/>
+          </w:rPr>
+          <w:t>https://www.un.org/development/desa/pd/data/international-migration-flows</w:t>
+        </w:r>
+      </w:hyperlink>
+    </w:p>
+    <w:p>
+      <w:pPr>
+        <w:ind w:left="720"/>
+      </w:pPr>
+      <w:r>
+        <w:rPr>
+          <w:rStyle w:val="Strong"/>
+        </w:rPr>
+        <w:t>Download Data:</w:t>
+      </w:r>
+      <w:r>
+        <w:t xml:space="preserve"> </w:t>
+      </w:r>
+      <w:hyperlink r:id="rId17" w:history="1">
+        <w:r>
+          <w:rPr>
+            <w:rStyle w:val="Hyperlink"/>
+          </w:rPr>
+          <w:t>https://www.un.org/development/desa/pd/sites/www.un.org.development.desa.pd/files/undesa_pd_2015_migration_flow_totals.xlsx</w:t>
+        </w:r>
+      </w:hyperlink>
+    </w:p>
+    <w:p>
+      <w:pPr>
+        <w:ind w:left="720"/>
+      </w:pPr>
+    </w:p>
+    <w:p/>
     <w:sectPr>
-      <w:headerReference w:type="default" r:id="rId10"/>
+      <w:headerReference w:type="default" r:id="rId18"/>
       <w:pgSz w:w="12240" w:h="15840"/>
       <w:pgMar w:top="1440" w:right="1440" w:bottom="1440" w:left="1440" w:header="720" w:footer="720" w:gutter="0"/>
       <w:cols w:space="720"/>

</xml_diff>

<commit_message>
updating data sources for 2025 update
</commit_message>
<xml_diff>
--- a/Data_Sources_and_Links/Data_Sources_and_Links.docx
+++ b/Data_Sources_and_Links/Data_Sources_and_Links.docx
@@ -5,34 +5,528 @@
     <w:p/>
     <w:p>
       <w:pPr>
+        <w:pStyle w:val="Title"/>
+        <w:jc w:val="center"/>
+        <w:rPr>
+          <w:color w:val="7030A0"/>
+          <w:u w:val="single"/>
+        </w:rPr>
+      </w:pPr>
+      <w:r>
+        <w:rPr>
+          <w:color w:val="7030A0"/>
+          <w:u w:val="single"/>
+        </w:rPr>
+        <w:t>Data and Sources</w:t>
+      </w:r>
+    </w:p>
+    <w:sdt>
+      <w:sdtPr>
+        <w:id w:val="512652530"/>
+        <w:docPartObj>
+          <w:docPartGallery w:val="Table of Contents"/>
+          <w:docPartUnique/>
+        </w:docPartObj>
+      </w:sdtPr>
+      <w:sdtEndPr>
+        <w:rPr>
+          <w:rFonts w:asciiTheme="minorHAnsi" w:eastAsiaTheme="minorHAnsi" w:hAnsiTheme="minorHAnsi" w:cstheme="minorBidi"/>
+          <w:b/>
+          <w:bCs/>
+          <w:noProof/>
+          <w:color w:val="auto"/>
+          <w:kern w:val="2"/>
+          <w:sz w:val="22"/>
+          <w:szCs w:val="22"/>
+          <w14:ligatures w14:val="standardContextual"/>
+        </w:rPr>
+      </w:sdtEndPr>
+      <w:sdtContent>
+        <w:p>
+          <w:pPr>
+            <w:pStyle w:val="TOCHeading"/>
+          </w:pPr>
+          <w:r>
+            <w:t>Contents</w:t>
+          </w:r>
+        </w:p>
+        <w:p>
+          <w:pPr>
+            <w:pStyle w:val="TOC1"/>
+            <w:tabs>
+              <w:tab w:val="right" w:leader="dot" w:pos="9350"/>
+            </w:tabs>
+            <w:rPr>
+              <w:rFonts w:eastAsiaTheme="minorEastAsia"/>
+              <w:noProof/>
+              <w:sz w:val="24"/>
+              <w:szCs w:val="24"/>
+            </w:rPr>
+          </w:pPr>
+          <w:r>
+            <w:fldChar w:fldCharType="begin"/>
+          </w:r>
+          <w:r>
+            <w:instrText xml:space="preserve"> TOC \o "1-3" \h \z \u </w:instrText>
+          </w:r>
+          <w:r>
+            <w:fldChar w:fldCharType="separate"/>
+          </w:r>
+          <w:hyperlink w:anchor="_Toc191211901" w:history="1">
+            <w:r>
+              <w:rPr>
+                <w:rStyle w:val="Hyperlink"/>
+                <w:noProof/>
+              </w:rPr>
+              <w:t>Egyptian Personal Remittances Received (Current US$)</w:t>
+            </w:r>
+            <w:r>
+              <w:rPr>
+                <w:noProof/>
+                <w:webHidden/>
+              </w:rPr>
+              <w:tab/>
+            </w:r>
+            <w:r>
+              <w:rPr>
+                <w:noProof/>
+                <w:webHidden/>
+              </w:rPr>
+              <w:fldChar w:fldCharType="begin"/>
+            </w:r>
+            <w:r>
+              <w:rPr>
+                <w:noProof/>
+                <w:webHidden/>
+              </w:rPr>
+              <w:instrText xml:space="preserve"> PAGEREF _Toc191211901 \h </w:instrText>
+            </w:r>
+            <w:r>
+              <w:rPr>
+                <w:noProof/>
+                <w:webHidden/>
+              </w:rPr>
+            </w:r>
+            <w:r>
+              <w:rPr>
+                <w:noProof/>
+                <w:webHidden/>
+              </w:rPr>
+              <w:fldChar w:fldCharType="separate"/>
+            </w:r>
+            <w:r>
+              <w:rPr>
+                <w:noProof/>
+                <w:webHidden/>
+              </w:rPr>
+              <w:t>1</w:t>
+            </w:r>
+            <w:r>
+              <w:rPr>
+                <w:noProof/>
+                <w:webHidden/>
+              </w:rPr>
+              <w:fldChar w:fldCharType="end"/>
+            </w:r>
+          </w:hyperlink>
+        </w:p>
+        <w:p>
+          <w:pPr>
+            <w:pStyle w:val="TOC1"/>
+            <w:tabs>
+              <w:tab w:val="right" w:leader="dot" w:pos="9350"/>
+            </w:tabs>
+            <w:rPr>
+              <w:rFonts w:eastAsiaTheme="minorEastAsia"/>
+              <w:noProof/>
+              <w:sz w:val="24"/>
+              <w:szCs w:val="24"/>
+            </w:rPr>
+          </w:pPr>
+          <w:hyperlink w:anchor="_Toc191211902" w:history="1">
+            <w:r>
+              <w:rPr>
+                <w:rStyle w:val="Hyperlink"/>
+                <w:noProof/>
+              </w:rPr>
+              <w:t>Egyptian Personal Remittances Received (% of GDP)</w:t>
+            </w:r>
+            <w:r>
+              <w:rPr>
+                <w:noProof/>
+                <w:webHidden/>
+              </w:rPr>
+              <w:tab/>
+            </w:r>
+            <w:r>
+              <w:rPr>
+                <w:noProof/>
+                <w:webHidden/>
+              </w:rPr>
+              <w:fldChar w:fldCharType="begin"/>
+            </w:r>
+            <w:r>
+              <w:rPr>
+                <w:noProof/>
+                <w:webHidden/>
+              </w:rPr>
+              <w:instrText xml:space="preserve"> PAGEREF _Toc191211902 \h </w:instrText>
+            </w:r>
+            <w:r>
+              <w:rPr>
+                <w:noProof/>
+                <w:webHidden/>
+              </w:rPr>
+            </w:r>
+            <w:r>
+              <w:rPr>
+                <w:noProof/>
+                <w:webHidden/>
+              </w:rPr>
+              <w:fldChar w:fldCharType="separate"/>
+            </w:r>
+            <w:r>
+              <w:rPr>
+                <w:noProof/>
+                <w:webHidden/>
+              </w:rPr>
+              <w:t>2</w:t>
+            </w:r>
+            <w:r>
+              <w:rPr>
+                <w:noProof/>
+                <w:webHidden/>
+              </w:rPr>
+              <w:fldChar w:fldCharType="end"/>
+            </w:r>
+          </w:hyperlink>
+        </w:p>
+        <w:p>
+          <w:pPr>
+            <w:pStyle w:val="TOC1"/>
+            <w:tabs>
+              <w:tab w:val="right" w:leader="dot" w:pos="9350"/>
+            </w:tabs>
+            <w:rPr>
+              <w:rFonts w:eastAsiaTheme="minorEastAsia"/>
+              <w:noProof/>
+              <w:sz w:val="24"/>
+              <w:szCs w:val="24"/>
+            </w:rPr>
+          </w:pPr>
+          <w:hyperlink w:anchor="_Toc191211903" w:history="1">
+            <w:r>
+              <w:rPr>
+                <w:rStyle w:val="Hyperlink"/>
+                <w:noProof/>
+              </w:rPr>
+              <w:t>Real Effective Exchange Rate (REER)</w:t>
+            </w:r>
+            <w:r>
+              <w:rPr>
+                <w:noProof/>
+                <w:webHidden/>
+              </w:rPr>
+              <w:tab/>
+            </w:r>
+            <w:r>
+              <w:rPr>
+                <w:noProof/>
+                <w:webHidden/>
+              </w:rPr>
+              <w:fldChar w:fldCharType="begin"/>
+            </w:r>
+            <w:r>
+              <w:rPr>
+                <w:noProof/>
+                <w:webHidden/>
+              </w:rPr>
+              <w:instrText xml:space="preserve"> PAGEREF _Toc191211903 \h </w:instrText>
+            </w:r>
+            <w:r>
+              <w:rPr>
+                <w:noProof/>
+                <w:webHidden/>
+              </w:rPr>
+            </w:r>
+            <w:r>
+              <w:rPr>
+                <w:noProof/>
+                <w:webHidden/>
+              </w:rPr>
+              <w:fldChar w:fldCharType="separate"/>
+            </w:r>
+            <w:r>
+              <w:rPr>
+                <w:noProof/>
+                <w:webHidden/>
+              </w:rPr>
+              <w:t>3</w:t>
+            </w:r>
+            <w:r>
+              <w:rPr>
+                <w:noProof/>
+                <w:webHidden/>
+              </w:rPr>
+              <w:fldChar w:fldCharType="end"/>
+            </w:r>
+          </w:hyperlink>
+        </w:p>
+        <w:p>
+          <w:pPr>
+            <w:pStyle w:val="TOC1"/>
+            <w:tabs>
+              <w:tab w:val="right" w:leader="dot" w:pos="9350"/>
+            </w:tabs>
+            <w:rPr>
+              <w:rFonts w:eastAsiaTheme="minorEastAsia"/>
+              <w:noProof/>
+              <w:sz w:val="24"/>
+              <w:szCs w:val="24"/>
+            </w:rPr>
+          </w:pPr>
+          <w:hyperlink w:anchor="_Toc191211904" w:history="1">
+            <w:r>
+              <w:rPr>
+                <w:rStyle w:val="Hyperlink"/>
+                <w:noProof/>
+              </w:rPr>
+              <w:t>Inflation Rate (Percent)</w:t>
+            </w:r>
+            <w:r>
+              <w:rPr>
+                <w:noProof/>
+                <w:webHidden/>
+              </w:rPr>
+              <w:tab/>
+            </w:r>
+            <w:r>
+              <w:rPr>
+                <w:noProof/>
+                <w:webHidden/>
+              </w:rPr>
+              <w:fldChar w:fldCharType="begin"/>
+            </w:r>
+            <w:r>
+              <w:rPr>
+                <w:noProof/>
+                <w:webHidden/>
+              </w:rPr>
+              <w:instrText xml:space="preserve"> PAGEREF _Toc191211904 \h </w:instrText>
+            </w:r>
+            <w:r>
+              <w:rPr>
+                <w:noProof/>
+                <w:webHidden/>
+              </w:rPr>
+            </w:r>
+            <w:r>
+              <w:rPr>
+                <w:noProof/>
+                <w:webHidden/>
+              </w:rPr>
+              <w:fldChar w:fldCharType="separate"/>
+            </w:r>
+            <w:r>
+              <w:rPr>
+                <w:noProof/>
+                <w:webHidden/>
+              </w:rPr>
+              <w:t>3</w:t>
+            </w:r>
+            <w:r>
+              <w:rPr>
+                <w:noProof/>
+                <w:webHidden/>
+              </w:rPr>
+              <w:fldChar w:fldCharType="end"/>
+            </w:r>
+          </w:hyperlink>
+        </w:p>
+        <w:p>
+          <w:pPr>
+            <w:pStyle w:val="TOC1"/>
+            <w:tabs>
+              <w:tab w:val="right" w:leader="dot" w:pos="9350"/>
+            </w:tabs>
+            <w:rPr>
+              <w:rFonts w:eastAsiaTheme="minorEastAsia"/>
+              <w:noProof/>
+              <w:sz w:val="24"/>
+              <w:szCs w:val="24"/>
+            </w:rPr>
+          </w:pPr>
+          <w:hyperlink w:anchor="_Toc191211905" w:history="1">
+            <w:r>
+              <w:rPr>
+                <w:rStyle w:val="Hyperlink"/>
+                <w:noProof/>
+              </w:rPr>
+              <w:t>International Migrant Stock</w:t>
+            </w:r>
+            <w:r>
+              <w:rPr>
+                <w:noProof/>
+                <w:webHidden/>
+              </w:rPr>
+              <w:tab/>
+            </w:r>
+            <w:r>
+              <w:rPr>
+                <w:noProof/>
+                <w:webHidden/>
+              </w:rPr>
+              <w:fldChar w:fldCharType="begin"/>
+            </w:r>
+            <w:r>
+              <w:rPr>
+                <w:noProof/>
+                <w:webHidden/>
+              </w:rPr>
+              <w:instrText xml:space="preserve"> PAGEREF _Toc191211905 \h </w:instrText>
+            </w:r>
+            <w:r>
+              <w:rPr>
+                <w:noProof/>
+                <w:webHidden/>
+              </w:rPr>
+            </w:r>
+            <w:r>
+              <w:rPr>
+                <w:noProof/>
+                <w:webHidden/>
+              </w:rPr>
+              <w:fldChar w:fldCharType="separate"/>
+            </w:r>
+            <w:r>
+              <w:rPr>
+                <w:noProof/>
+                <w:webHidden/>
+              </w:rPr>
+              <w:t>4</w:t>
+            </w:r>
+            <w:r>
+              <w:rPr>
+                <w:noProof/>
+                <w:webHidden/>
+              </w:rPr>
+              <w:fldChar w:fldCharType="end"/>
+            </w:r>
+          </w:hyperlink>
+        </w:p>
+        <w:p>
+          <w:pPr>
+            <w:pStyle w:val="TOC1"/>
+            <w:tabs>
+              <w:tab w:val="right" w:leader="dot" w:pos="9350"/>
+            </w:tabs>
+            <w:rPr>
+              <w:rFonts w:eastAsiaTheme="minorEastAsia"/>
+              <w:noProof/>
+              <w:sz w:val="24"/>
+              <w:szCs w:val="24"/>
+            </w:rPr>
+          </w:pPr>
+          <w:hyperlink w:anchor="_Toc191211906" w:history="1">
+            <w:r>
+              <w:rPr>
+                <w:rStyle w:val="Hyperlink"/>
+                <w:noProof/>
+              </w:rPr>
+              <w:t>International Migrant Flows</w:t>
+            </w:r>
+            <w:r>
+              <w:rPr>
+                <w:noProof/>
+                <w:webHidden/>
+              </w:rPr>
+              <w:tab/>
+            </w:r>
+            <w:r>
+              <w:rPr>
+                <w:noProof/>
+                <w:webHidden/>
+              </w:rPr>
+              <w:fldChar w:fldCharType="begin"/>
+            </w:r>
+            <w:r>
+              <w:rPr>
+                <w:noProof/>
+                <w:webHidden/>
+              </w:rPr>
+              <w:instrText xml:space="preserve"> PAGEREF _Toc191211906 \h </w:instrText>
+            </w:r>
+            <w:r>
+              <w:rPr>
+                <w:noProof/>
+                <w:webHidden/>
+              </w:rPr>
+            </w:r>
+            <w:r>
+              <w:rPr>
+                <w:noProof/>
+                <w:webHidden/>
+              </w:rPr>
+              <w:fldChar w:fldCharType="separate"/>
+            </w:r>
+            <w:r>
+              <w:rPr>
+                <w:noProof/>
+                <w:webHidden/>
+              </w:rPr>
+              <w:t>4</w:t>
+            </w:r>
+            <w:r>
+              <w:rPr>
+                <w:noProof/>
+                <w:webHidden/>
+              </w:rPr>
+              <w:fldChar w:fldCharType="end"/>
+            </w:r>
+          </w:hyperlink>
+        </w:p>
+        <w:p>
+          <w:r>
+            <w:rPr>
+              <w:b/>
+              <w:bCs/>
+              <w:noProof/>
+            </w:rPr>
+            <w:fldChar w:fldCharType="end"/>
+          </w:r>
+        </w:p>
+      </w:sdtContent>
+    </w:sdt>
+    <w:p/>
+    <w:p>
+      <w:pPr>
         <w:pStyle w:val="Heading1"/>
         <w:rPr>
           <w:u w:val="single"/>
         </w:rPr>
       </w:pPr>
+      <w:bookmarkStart w:id="0" w:name="_Toc191211901"/>
       <w:r>
         <w:rPr>
           <w:u w:val="single"/>
         </w:rPr>
-        <w:t>Egyptian Personal Remittances</w:t>
-      </w:r>
+        <w:t>Personal Remittances Received (Current US$)</w:t>
+      </w:r>
+      <w:bookmarkEnd w:id="0"/>
     </w:p>
     <w:p>
       <w:r>
         <w:rPr>
           <w:rStyle w:val="Strong"/>
         </w:rPr>
-        <w:t>Personal Remittances:</w:t>
-      </w:r>
-      <w:r>
-        <w:t xml:space="preserve"> </w:t>
-      </w:r>
-      <w:hyperlink r:id="rId6" w:history="1">
+        <w:t xml:space="preserve">Personal Remittances Received (Current US$): </w:t>
+      </w:r>
+      <w:hyperlink r:id="rId7" w:history="1">
         <w:r>
           <w:rPr>
             <w:rStyle w:val="Hyperlink"/>
           </w:rPr>
-          <w:t>https://data.worldbank.org/indicator/BX.TRF.PWKR.DT.GD.ZS?locations=EG</w:t>
+          <w:t>https://data.worldbank.org/indicator/BX.TRF.PWKR.CD.DT?locations=EG</w:t>
         </w:r>
       </w:hyperlink>
     </w:p>
@@ -46,12 +540,12 @@
         </w:rPr>
         <w:t xml:space="preserve">Download Data: </w:t>
       </w:r>
-      <w:hyperlink r:id="rId7" w:history="1">
+      <w:hyperlink r:id="rId8" w:history="1">
         <w:r>
           <w:rPr>
             <w:rStyle w:val="Hyperlink"/>
           </w:rPr>
-          <w:t>https://api.worldbank.org/v2/en/indicator/BX.TRF.PWKR.DT.GD.ZS?downloadformat=csv</w:t>
+          <w:t>https://api.worldbank.org/v2/en/indicator/BX.TRF.PWKR.CD.DT?downloadformat=csv</w:t>
         </w:r>
       </w:hyperlink>
     </w:p>
@@ -158,7 +652,7 @@
                 <w:rFonts w:ascii="Aptos Narrow" w:hAnsi="Aptos Narrow"/>
                 <w:color w:val="000000"/>
               </w:rPr>
-              <w:t>BX.TRF.PWKR.DT.GD.ZS</w:t>
+              <w:t>BX.TRF.PWKR.CD.DT</w:t>
             </w:r>
           </w:p>
           <w:p>
@@ -215,7 +709,7 @@
                 <w:rFonts w:ascii="Aptos Narrow" w:hAnsi="Aptos Narrow"/>
                 <w:color w:val="000000"/>
               </w:rPr>
-              <w:t>Personal remittances, received (% of GDP)</w:t>
+              <w:t>Personal remittances, received (current US$)</w:t>
             </w:r>
           </w:p>
           <w:p>
@@ -273,7 +767,15 @@
                 <w:rFonts w:ascii="Aptos Narrow" w:hAnsi="Aptos Narrow"/>
                 <w:color w:val="000000"/>
               </w:rPr>
-              <w:t>Personal remittances comprise personal transfers and compensation of employees. Personal transfers consist of all current transfers in cash or in kind made or received by resident households to or from nonresident households. Personal transfers thus include all current transfers between resident and nonresident individuals. Compensation of employees refers to the income of border, seasonal, and other short-term workers who are employed in an economy where they are not resident and of residents employed by nonresident entities. Data are the sum of two items defined in the sixth edition of the IMF's Balance of Payments Manual: personal transfers and compensation of employees.</w:t>
+              <w:t xml:space="preserve">Personal remittances comprise personal transfers and compensation of employees. Personal transfers consist of all current transfers in cash or in kind made or received by resident households to or from nonresident households. Personal transfers thus include all current transfers between resident and nonresident individuals. Compensation of employees refers to the income of border, seasonal, and other short-term workers who are employed in an economy where they are not resident and of </w:t>
+            </w:r>
+            <w:r>
+              <w:rPr>
+                <w:rFonts w:ascii="Aptos Narrow" w:hAnsi="Aptos Narrow"/>
+                <w:color w:val="000000"/>
+              </w:rPr>
+              <w:lastRenderedPageBreak/>
+              <w:t>residents employed by nonresident entities. Data are the sum of two items defined in the sixth edition of the IMF's Balance of Payments Manual: personal transfers and compensation of employees. Data are in current U.S. dollars.</w:t>
             </w:r>
           </w:p>
           <w:p>
@@ -309,6 +811,7 @@
                 <w:caps w:val="0"/>
                 <w:color w:val="000000"/>
               </w:rPr>
+              <w:lastRenderedPageBreak/>
               <w:t>Source_Organization</w:t>
             </w:r>
           </w:p>
@@ -330,7 +833,7 @@
                 <w:rFonts w:ascii="Aptos Narrow" w:hAnsi="Aptos Narrow"/>
                 <w:color w:val="000000"/>
               </w:rPr>
-              <w:t>World Bank staff estimates based on IMF balance of payments data, and World Bank and OECD GDP estimates.</w:t>
+              <w:t>World Bank staff estimates based on IMF balance of payments data.</w:t>
             </w:r>
           </w:p>
           <w:p>
@@ -353,27 +856,68 @@
           <w:u w:val="single"/>
         </w:rPr>
       </w:pPr>
+      <w:bookmarkStart w:id="1" w:name="_Toc191211902"/>
       <w:r>
         <w:rPr>
           <w:u w:val="single"/>
         </w:rPr>
-        <w:t>Real Effective Exchange Rate (REER)</w:t>
-      </w:r>
+        <w:t>Personal Remittances</w:t>
+      </w:r>
+      <w:r>
+        <w:rPr>
+          <w:u w:val="single"/>
+        </w:rPr>
+        <w:t xml:space="preserve"> Received (% of GDP)</w:t>
+      </w:r>
+      <w:bookmarkEnd w:id="1"/>
     </w:p>
-    <w:p/>
     <w:p>
       <w:r>
         <w:rPr>
           <w:rStyle w:val="Strong"/>
         </w:rPr>
-        <w:t xml:space="preserve">Real Effective Exchange Rate: </w:t>
-      </w:r>
-      <w:hyperlink r:id="rId8" w:history="1">
+        <w:t>Personal Remittances</w:t>
+      </w:r>
+      <w:r>
+        <w:rPr>
+          <w:rStyle w:val="Strong"/>
+        </w:rPr>
+        <w:t xml:space="preserve"> (% of GDP)</w:t>
+      </w:r>
+      <w:r>
+        <w:rPr>
+          <w:rStyle w:val="Strong"/>
+        </w:rPr>
+        <w:t>:</w:t>
+      </w:r>
+      <w:r>
+        <w:t xml:space="preserve"> </w:t>
+      </w:r>
+      <w:hyperlink r:id="rId9" w:history="1">
         <w:r>
           <w:rPr>
             <w:rStyle w:val="Hyperlink"/>
           </w:rPr>
-          <w:t>https://data.worldbank.org/indicator/PX.REX.REER?locations=EG</w:t>
+          <w:t>https://data.worldbank.org/indicator/BX.TRF.PWKR.DT.GD.ZS?locations=EG</w:t>
+        </w:r>
+      </w:hyperlink>
+    </w:p>
+    <w:p>
+      <w:pPr>
+        <w:ind w:left="720"/>
+      </w:pPr>
+      <w:r>
+        <w:rPr>
+          <w:rStyle w:val="Strong"/>
+        </w:rPr>
+        <w:t xml:space="preserve">Download Data: </w:t>
+      </w:r>
+      <w:hyperlink r:id="rId10" w:history="1">
+        <w:r>
+          <w:rPr>
+            <w:rStyle w:val="Hyperlink"/>
+          </w:rPr>
+          <w:t>https://api.worldbank.org/v2/en/indicator/BX.TRF.PWKR.DT.GD.ZS?downloadformat=csv</w:t>
         </w:r>
       </w:hyperlink>
     </w:p>
@@ -382,28 +926,8 @@
         <w:ind w:left="630"/>
       </w:pPr>
       <w:r>
-        <w:rPr>
-          <w:rStyle w:val="Strong"/>
-        </w:rPr>
-        <w:lastRenderedPageBreak/>
-        <w:t>Download Raw Data:</w:t>
-      </w:r>
-      <w:r>
-        <w:t xml:space="preserve"> </w:t>
-      </w:r>
-      <w:hyperlink r:id="rId9" w:history="1">
-        <w:r>
-          <w:rPr>
-            <w:rStyle w:val="Hyperlink"/>
-          </w:rPr>
-          <w:t>https://api.worldbank.org/v2/en/indicator/PX.REX.REER?downloadformat=csv</w:t>
-        </w:r>
-      </w:hyperlink>
-    </w:p>
-    <w:p>
-      <w:pPr>
-        <w:ind w:left="630"/>
-      </w:pPr>
+        <w:tab/>
+      </w:r>
       <w:r>
         <w:rPr>
           <w:rStyle w:val="Strong"/>
@@ -500,7 +1024,7 @@
                 <w:rFonts w:ascii="Aptos Narrow" w:hAnsi="Aptos Narrow"/>
                 <w:color w:val="000000"/>
               </w:rPr>
-              <w:t>PX.REX.REER</w:t>
+              <w:t>BX.TRF.PWKR.DT.GD.ZS</w:t>
             </w:r>
           </w:p>
           <w:p>
@@ -557,7 +1081,7 @@
                 <w:rFonts w:ascii="Aptos Narrow" w:hAnsi="Aptos Narrow"/>
                 <w:color w:val="000000"/>
               </w:rPr>
-              <w:t>Real effective exchange rate index (2010 = 100)</w:t>
+              <w:t>Personal remittances, received (% of GDP)</w:t>
             </w:r>
           </w:p>
           <w:p>
@@ -615,7 +1139,7 @@
                 <w:rFonts w:ascii="Aptos Narrow" w:hAnsi="Aptos Narrow"/>
                 <w:color w:val="000000"/>
               </w:rPr>
-              <w:t>Real effective exchange rate is the nominal effective exchange rate (a measure of the value of a currency against a weighted average of several foreign currencies) divided by a price deflator or index of costs.</w:t>
+              <w:t>Personal remittances comprise personal transfers and compensation of employees. Personal transfers consist of all current transfers in cash or in kind made or received by resident households to or from nonresident households. Personal transfers thus include all current transfers between resident and nonresident individuals. Compensation of employees refers to the income of border, seasonal, and other short-term workers who are employed in an economy where they are not resident and of residents employed by nonresident entities. Data are the sum of two items defined in the sixth edition of the IMF's Balance of Payments Manual: personal transfers and compensation of employees.</w:t>
             </w:r>
           </w:p>
           <w:p>
@@ -651,6 +1175,7 @@
                 <w:caps w:val="0"/>
                 <w:color w:val="000000"/>
               </w:rPr>
+              <w:lastRenderedPageBreak/>
               <w:t>Source_Organization</w:t>
             </w:r>
           </w:p>
@@ -672,32 +1197,37 @@
                 <w:rFonts w:ascii="Aptos Narrow" w:hAnsi="Aptos Narrow"/>
                 <w:color w:val="000000"/>
               </w:rPr>
-              <w:t>International Monetary Fund, International Financial Statistics.</w:t>
-            </w:r>
+              <w:t>World Bank staff estimates based on IMF balance of payments data, and World Bank and OECD GDP estimates.</w:t>
+            </w:r>
+          </w:p>
+          <w:p>
+            <w:pPr>
+              <w:cnfStyle w:val="000000000000" w:firstRow="0" w:lastRow="0" w:firstColumn="0" w:lastColumn="0" w:oddVBand="0" w:evenVBand="0" w:oddHBand="0" w:evenHBand="0" w:firstRowFirstColumn="0" w:firstRowLastColumn="0" w:lastRowFirstColumn="0" w:lastRowLastColumn="0"/>
+              <w:rPr>
+                <w:rFonts w:ascii="Aptos Narrow" w:hAnsi="Aptos Narrow"/>
+                <w:color w:val="000000"/>
+              </w:rPr>
+            </w:pPr>
           </w:p>
         </w:tc>
       </w:tr>
     </w:tbl>
-    <w:p>
-      <w:pPr>
-        <w:ind w:left="630"/>
-      </w:pPr>
-    </w:p>
+    <w:p/>
     <w:p>
       <w:pPr>
         <w:pStyle w:val="Heading1"/>
         <w:rPr>
-          <w:rStyle w:val="Strong"/>
           <w:u w:val="single"/>
         </w:rPr>
       </w:pPr>
-      <w:r>
-        <w:rPr>
-          <w:rStyle w:val="Strong"/>
+      <w:bookmarkStart w:id="2" w:name="_Toc191211903"/>
+      <w:r>
+        <w:rPr>
           <w:u w:val="single"/>
         </w:rPr>
-        <w:t>Inflation Rate (Percent)</w:t>
-      </w:r>
+        <w:t>Real Effective Exchange Rate (REER)</w:t>
+      </w:r>
+      <w:bookmarkEnd w:id="2"/>
     </w:p>
     <w:p/>
     <w:p>
@@ -705,52 +1235,43 @@
         <w:rPr>
           <w:rStyle w:val="Strong"/>
         </w:rPr>
-        <w:t>Inflation Rate (Percent):</w:t>
-      </w:r>
-      <w:r>
-        <w:t xml:space="preserve"> </w:t>
-      </w:r>
-      <w:hyperlink r:id="rId10" w:history="1">
-        <w:r>
-          <w:rPr>
-            <w:rStyle w:val="Hyperlink"/>
-          </w:rPr>
-          <w:t>https://data.worldbank.org/indicator/FP.CPI.TOTL.ZG?locations=EG</w:t>
-        </w:r>
-      </w:hyperlink>
-    </w:p>
-    <w:p>
-      <w:r>
-        <w:tab/>
-      </w:r>
-      <w:r>
-        <w:rPr>
-          <w:rStyle w:val="Strong"/>
-        </w:rPr>
-        <w:t>Download Data:</w:t>
-      </w:r>
-      <w:r>
-        <w:t xml:space="preserve"> </w:t>
+        <w:t xml:space="preserve">Real Effective Exchange Rate: </w:t>
       </w:r>
       <w:hyperlink r:id="rId11" w:history="1">
         <w:r>
           <w:rPr>
             <w:rStyle w:val="Hyperlink"/>
           </w:rPr>
-          <w:t>https://api.worldbank.org/v2/en/indicator/FP.CPI.TOTL.ZG?downloadformat=csv</w:t>
+          <w:t>https://data.worldbank.org/indicator/PX.REX.REER?locations=EG</w:t>
         </w:r>
       </w:hyperlink>
     </w:p>
     <w:p>
       <w:pPr>
-        <w:rPr>
-          <w:b/>
-          <w:bCs/>
-        </w:rPr>
+        <w:ind w:left="630"/>
       </w:pPr>
       <w:r>
-        <w:tab/>
-      </w:r>
+        <w:rPr>
+          <w:rStyle w:val="Strong"/>
+        </w:rPr>
+        <w:t>Download Raw Data:</w:t>
+      </w:r>
+      <w:r>
+        <w:t xml:space="preserve"> </w:t>
+      </w:r>
+      <w:hyperlink r:id="rId12" w:history="1">
+        <w:r>
+          <w:rPr>
+            <w:rStyle w:val="Hyperlink"/>
+          </w:rPr>
+          <w:t>https://api.worldbank.org/v2/en/indicator/PX.REX.REER?downloadformat=csv</w:t>
+        </w:r>
+      </w:hyperlink>
+    </w:p>
+    <w:p>
+      <w:pPr>
+        <w:ind w:left="630"/>
+      </w:pPr>
       <w:r>
         <w:rPr>
           <w:rStyle w:val="Strong"/>
@@ -847,7 +1368,7 @@
                 <w:rFonts w:ascii="Aptos Narrow" w:hAnsi="Aptos Narrow"/>
                 <w:color w:val="000000"/>
               </w:rPr>
-              <w:t>FP.CPI.TOTL.ZG</w:t>
+              <w:t>PX.REX.REER</w:t>
             </w:r>
           </w:p>
           <w:p>
@@ -904,7 +1425,7 @@
                 <w:rFonts w:ascii="Aptos Narrow" w:hAnsi="Aptos Narrow"/>
                 <w:color w:val="000000"/>
               </w:rPr>
-              <w:t>Inflation, consumer prices (annual %)</w:t>
+              <w:t>Real effective exchange rate index (2010 = 100)</w:t>
             </w:r>
           </w:p>
           <w:p>
@@ -962,6 +1483,360 @@
                 <w:rFonts w:ascii="Aptos Narrow" w:hAnsi="Aptos Narrow"/>
                 <w:color w:val="000000"/>
               </w:rPr>
+              <w:t>Real effective exchange rate is the nominal effective exchange rate (a measure of the value of a currency against a weighted average of several foreign currencies) divided by a price deflator or index of costs.</w:t>
+            </w:r>
+          </w:p>
+          <w:p>
+            <w:pPr>
+              <w:cnfStyle w:val="000000100000" w:firstRow="0" w:lastRow="0" w:firstColumn="0" w:lastColumn="0" w:oddVBand="0" w:evenVBand="0" w:oddHBand="1" w:evenHBand="0" w:firstRowFirstColumn="0" w:firstRowLastColumn="0" w:lastRowFirstColumn="0" w:lastRowLastColumn="0"/>
+              <w:rPr>
+                <w:rFonts w:ascii="Aptos Narrow" w:hAnsi="Aptos Narrow"/>
+                <w:color w:val="000000"/>
+              </w:rPr>
+            </w:pPr>
+          </w:p>
+        </w:tc>
+      </w:tr>
+      <w:tr>
+        <w:trPr>
+          <w:trHeight w:val="557"/>
+        </w:trPr>
+        <w:tc>
+          <w:tcPr>
+            <w:cnfStyle w:val="001000000000" w:firstRow="0" w:lastRow="0" w:firstColumn="1" w:lastColumn="0" w:oddVBand="0" w:evenVBand="0" w:oddHBand="0" w:evenHBand="0" w:firstRowFirstColumn="0" w:firstRowLastColumn="0" w:lastRowFirstColumn="0" w:lastRowLastColumn="0"/>
+            <w:tcW w:w="4074" w:type="dxa"/>
+          </w:tcPr>
+          <w:p>
+            <w:pPr>
+              <w:rPr>
+                <w:rFonts w:ascii="Aptos Narrow" w:hAnsi="Aptos Narrow"/>
+                <w:color w:val="000000"/>
+              </w:rPr>
+            </w:pPr>
+            <w:r>
+              <w:rPr>
+                <w:rFonts w:ascii="Aptos Narrow" w:hAnsi="Aptos Narrow"/>
+                <w:caps w:val="0"/>
+                <w:color w:val="000000"/>
+              </w:rPr>
+              <w:t>Source_Organization</w:t>
+            </w:r>
+          </w:p>
+        </w:tc>
+        <w:tc>
+          <w:tcPr>
+            <w:tcW w:w="4074" w:type="dxa"/>
+          </w:tcPr>
+          <w:p>
+            <w:pPr>
+              <w:cnfStyle w:val="000000000000" w:firstRow="0" w:lastRow="0" w:firstColumn="0" w:lastColumn="0" w:oddVBand="0" w:evenVBand="0" w:oddHBand="0" w:evenHBand="0" w:firstRowFirstColumn="0" w:firstRowLastColumn="0" w:lastRowFirstColumn="0" w:lastRowLastColumn="0"/>
+              <w:rPr>
+                <w:rFonts w:ascii="Aptos Narrow" w:hAnsi="Aptos Narrow"/>
+                <w:color w:val="000000"/>
+              </w:rPr>
+            </w:pPr>
+            <w:r>
+              <w:rPr>
+                <w:rFonts w:ascii="Aptos Narrow" w:hAnsi="Aptos Narrow"/>
+                <w:color w:val="000000"/>
+              </w:rPr>
+              <w:t>International Monetary Fund, International Financial Statistics.</w:t>
+            </w:r>
+          </w:p>
+        </w:tc>
+      </w:tr>
+    </w:tbl>
+    <w:p>
+      <w:pPr>
+        <w:ind w:left="630"/>
+      </w:pPr>
+    </w:p>
+    <w:p>
+      <w:pPr>
+        <w:pStyle w:val="Heading1"/>
+        <w:rPr>
+          <w:rStyle w:val="Strong"/>
+          <w:b w:val="0"/>
+          <w:bCs w:val="0"/>
+          <w:u w:val="single"/>
+        </w:rPr>
+      </w:pPr>
+      <w:bookmarkStart w:id="3" w:name="_Toc191211904"/>
+      <w:r>
+        <w:rPr>
+          <w:rStyle w:val="Strong"/>
+          <w:b w:val="0"/>
+          <w:bCs w:val="0"/>
+          <w:u w:val="single"/>
+        </w:rPr>
+        <w:t>Inflation Rate (Percent)</w:t>
+      </w:r>
+      <w:bookmarkEnd w:id="3"/>
+    </w:p>
+    <w:p/>
+    <w:p>
+      <w:r>
+        <w:rPr>
+          <w:rStyle w:val="Strong"/>
+        </w:rPr>
+        <w:t>Inflation Rate (Percent):</w:t>
+      </w:r>
+      <w:r>
+        <w:t xml:space="preserve"> </w:t>
+      </w:r>
+      <w:hyperlink r:id="rId13" w:history="1">
+        <w:r>
+          <w:rPr>
+            <w:rStyle w:val="Hyperlink"/>
+          </w:rPr>
+          <w:t>https://data.worldbank.org/indicator/FP.CPI.TOTL.ZG?locations=EG</w:t>
+        </w:r>
+      </w:hyperlink>
+    </w:p>
+    <w:p>
+      <w:r>
+        <w:tab/>
+      </w:r>
+      <w:r>
+        <w:rPr>
+          <w:rStyle w:val="Strong"/>
+        </w:rPr>
+        <w:t>Download Data:</w:t>
+      </w:r>
+      <w:r>
+        <w:t xml:space="preserve"> </w:t>
+      </w:r>
+      <w:hyperlink r:id="rId14" w:history="1">
+        <w:r>
+          <w:rPr>
+            <w:rStyle w:val="Hyperlink"/>
+          </w:rPr>
+          <w:t>https://api.worldbank.org/v2/en/indicator/FP.CPI.TOTL.ZG?downloadformat=csv</w:t>
+        </w:r>
+      </w:hyperlink>
+    </w:p>
+    <w:p>
+      <w:pPr>
+        <w:rPr>
+          <w:b/>
+          <w:bCs/>
+        </w:rPr>
+      </w:pPr>
+      <w:r>
+        <w:tab/>
+      </w:r>
+      <w:r>
+        <w:rPr>
+          <w:rStyle w:val="Strong"/>
+        </w:rPr>
+        <w:t>Other Information:</w:t>
+      </w:r>
+    </w:p>
+    <w:tbl>
+      <w:tblPr>
+        <w:tblStyle w:val="PlainTable3"/>
+        <w:tblW w:w="0" w:type="auto"/>
+        <w:tblInd w:w="610" w:type="dxa"/>
+        <w:tblLook w:val="04A0" w:firstRow="1" w:lastRow="0" w:firstColumn="1" w:lastColumn="0" w:noHBand="0" w:noVBand="1"/>
+      </w:tblPr>
+      <w:tblGrid>
+        <w:gridCol w:w="4074"/>
+        <w:gridCol w:w="4074"/>
+      </w:tblGrid>
+      <w:tr>
+        <w:trPr>
+          <w:cnfStyle w:val="100000000000" w:firstRow="1" w:lastRow="0" w:firstColumn="0" w:lastColumn="0" w:oddVBand="0" w:evenVBand="0" w:oddHBand="0" w:evenHBand="0" w:firstRowFirstColumn="0" w:firstRowLastColumn="0" w:lastRowFirstColumn="0" w:lastRowLastColumn="0"/>
+          <w:trHeight w:val="278"/>
+        </w:trPr>
+        <w:tc>
+          <w:tcPr>
+            <w:cnfStyle w:val="001000000100" w:firstRow="0" w:lastRow="0" w:firstColumn="1" w:lastColumn="0" w:oddVBand="0" w:evenVBand="0" w:oddHBand="0" w:evenHBand="0" w:firstRowFirstColumn="1" w:firstRowLastColumn="0" w:lastRowFirstColumn="0" w:lastRowLastColumn="0"/>
+            <w:tcW w:w="4074" w:type="dxa"/>
+          </w:tcPr>
+          <w:p>
+            <w:pPr>
+              <w:rPr>
+                <w:rFonts w:ascii="Aptos Narrow" w:hAnsi="Aptos Narrow"/>
+                <w:color w:val="000000"/>
+              </w:rPr>
+            </w:pPr>
+          </w:p>
+        </w:tc>
+        <w:tc>
+          <w:tcPr>
+            <w:tcW w:w="4074" w:type="dxa"/>
+          </w:tcPr>
+          <w:p>
+            <w:pPr>
+              <w:cnfStyle w:val="100000000000" w:firstRow="1" w:lastRow="0" w:firstColumn="0" w:lastColumn="0" w:oddVBand="0" w:evenVBand="0" w:oddHBand="0" w:evenHBand="0" w:firstRowFirstColumn="0" w:firstRowLastColumn="0" w:lastRowFirstColumn="0" w:lastRowLastColumn="0"/>
+              <w:rPr>
+                <w:rFonts w:ascii="Aptos Narrow" w:hAnsi="Aptos Narrow"/>
+                <w:color w:val="000000"/>
+              </w:rPr>
+            </w:pPr>
+          </w:p>
+        </w:tc>
+      </w:tr>
+      <w:tr>
+        <w:trPr>
+          <w:cnfStyle w:val="000000100000" w:firstRow="0" w:lastRow="0" w:firstColumn="0" w:lastColumn="0" w:oddVBand="0" w:evenVBand="0" w:oddHBand="1" w:evenHBand="0" w:firstRowFirstColumn="0" w:firstRowLastColumn="0" w:lastRowFirstColumn="0" w:lastRowLastColumn="0"/>
+          <w:trHeight w:val="557"/>
+        </w:trPr>
+        <w:tc>
+          <w:tcPr>
+            <w:cnfStyle w:val="001000000000" w:firstRow="0" w:lastRow="0" w:firstColumn="1" w:lastColumn="0" w:oddVBand="0" w:evenVBand="0" w:oddHBand="0" w:evenHBand="0" w:firstRowFirstColumn="0" w:firstRowLastColumn="0" w:lastRowFirstColumn="0" w:lastRowLastColumn="0"/>
+            <w:tcW w:w="4074" w:type="dxa"/>
+          </w:tcPr>
+          <w:p>
+            <w:pPr>
+              <w:rPr>
+                <w:rFonts w:ascii="Aptos Narrow" w:hAnsi="Aptos Narrow"/>
+                <w:color w:val="000000"/>
+              </w:rPr>
+            </w:pPr>
+            <w:r>
+              <w:rPr>
+                <w:rFonts w:ascii="Aptos Narrow" w:hAnsi="Aptos Narrow"/>
+                <w:caps w:val="0"/>
+                <w:color w:val="000000"/>
+              </w:rPr>
+              <w:t>Indicator_Code</w:t>
+            </w:r>
+          </w:p>
+        </w:tc>
+        <w:tc>
+          <w:tcPr>
+            <w:tcW w:w="4074" w:type="dxa"/>
+          </w:tcPr>
+          <w:p>
+            <w:pPr>
+              <w:cnfStyle w:val="000000100000" w:firstRow="0" w:lastRow="0" w:firstColumn="0" w:lastColumn="0" w:oddVBand="0" w:evenVBand="0" w:oddHBand="1" w:evenHBand="0" w:firstRowFirstColumn="0" w:firstRowLastColumn="0" w:lastRowFirstColumn="0" w:lastRowLastColumn="0"/>
+              <w:rPr>
+                <w:rFonts w:ascii="Aptos Narrow" w:hAnsi="Aptos Narrow"/>
+                <w:color w:val="000000"/>
+              </w:rPr>
+            </w:pPr>
+            <w:r>
+              <w:rPr>
+                <w:rFonts w:ascii="Aptos Narrow" w:hAnsi="Aptos Narrow"/>
+                <w:color w:val="000000"/>
+              </w:rPr>
+              <w:t>FP.CPI.TOTL.ZG</w:t>
+            </w:r>
+          </w:p>
+          <w:p>
+            <w:pPr>
+              <w:cnfStyle w:val="000000100000" w:firstRow="0" w:lastRow="0" w:firstColumn="0" w:lastColumn="0" w:oddVBand="0" w:evenVBand="0" w:oddHBand="1" w:evenHBand="0" w:firstRowFirstColumn="0" w:firstRowLastColumn="0" w:lastRowFirstColumn="0" w:lastRowLastColumn="0"/>
+              <w:rPr>
+                <w:rFonts w:ascii="Aptos Narrow" w:hAnsi="Aptos Narrow"/>
+                <w:color w:val="000000"/>
+              </w:rPr>
+            </w:pPr>
+          </w:p>
+        </w:tc>
+      </w:tr>
+      <w:tr>
+        <w:trPr>
+          <w:trHeight w:val="546"/>
+        </w:trPr>
+        <w:tc>
+          <w:tcPr>
+            <w:cnfStyle w:val="001000000000" w:firstRow="0" w:lastRow="0" w:firstColumn="1" w:lastColumn="0" w:oddVBand="0" w:evenVBand="0" w:oddHBand="0" w:evenHBand="0" w:firstRowFirstColumn="0" w:firstRowLastColumn="0" w:lastRowFirstColumn="0" w:lastRowLastColumn="0"/>
+            <w:tcW w:w="4074" w:type="dxa"/>
+          </w:tcPr>
+          <w:p>
+            <w:pPr>
+              <w:rPr>
+                <w:rFonts w:ascii="Aptos Narrow" w:hAnsi="Aptos Narrow"/>
+                <w:color w:val="000000"/>
+              </w:rPr>
+            </w:pPr>
+            <w:r>
+              <w:rPr>
+                <w:rFonts w:ascii="Aptos Narrow" w:hAnsi="Aptos Narrow"/>
+                <w:caps w:val="0"/>
+                <w:color w:val="000000"/>
+              </w:rPr>
+              <w:lastRenderedPageBreak/>
+              <w:t>Indicator_Name</w:t>
+            </w:r>
+          </w:p>
+        </w:tc>
+        <w:tc>
+          <w:tcPr>
+            <w:tcW w:w="4074" w:type="dxa"/>
+          </w:tcPr>
+          <w:p>
+            <w:pPr>
+              <w:cnfStyle w:val="000000000000" w:firstRow="0" w:lastRow="0" w:firstColumn="0" w:lastColumn="0" w:oddVBand="0" w:evenVBand="0" w:oddHBand="0" w:evenHBand="0" w:firstRowFirstColumn="0" w:firstRowLastColumn="0" w:lastRowFirstColumn="0" w:lastRowLastColumn="0"/>
+              <w:rPr>
+                <w:rFonts w:ascii="Aptos Narrow" w:hAnsi="Aptos Narrow"/>
+                <w:color w:val="000000"/>
+              </w:rPr>
+            </w:pPr>
+            <w:r>
+              <w:rPr>
+                <w:rFonts w:ascii="Aptos Narrow" w:hAnsi="Aptos Narrow"/>
+                <w:color w:val="000000"/>
+              </w:rPr>
+              <w:t>Inflation, consumer prices (annual %)</w:t>
+            </w:r>
+          </w:p>
+          <w:p>
+            <w:pPr>
+              <w:cnfStyle w:val="000000000000" w:firstRow="0" w:lastRow="0" w:firstColumn="0" w:lastColumn="0" w:oddVBand="0" w:evenVBand="0" w:oddHBand="0" w:evenHBand="0" w:firstRowFirstColumn="0" w:firstRowLastColumn="0" w:lastRowFirstColumn="0" w:lastRowLastColumn="0"/>
+              <w:rPr>
+                <w:rFonts w:ascii="Aptos Narrow" w:hAnsi="Aptos Narrow"/>
+                <w:color w:val="000000"/>
+              </w:rPr>
+            </w:pPr>
+          </w:p>
+        </w:tc>
+      </w:tr>
+      <w:tr>
+        <w:trPr>
+          <w:cnfStyle w:val="000000100000" w:firstRow="0" w:lastRow="0" w:firstColumn="0" w:lastColumn="0" w:oddVBand="0" w:evenVBand="0" w:oddHBand="1" w:evenHBand="0" w:firstRowFirstColumn="0" w:firstRowLastColumn="0" w:lastRowFirstColumn="0" w:lastRowLastColumn="0"/>
+          <w:trHeight w:val="1660"/>
+        </w:trPr>
+        <w:tc>
+          <w:tcPr>
+            <w:cnfStyle w:val="001000000000" w:firstRow="0" w:lastRow="0" w:firstColumn="1" w:lastColumn="0" w:oddVBand="0" w:evenVBand="0" w:oddHBand="0" w:evenHBand="0" w:firstRowFirstColumn="0" w:firstRowLastColumn="0" w:lastRowFirstColumn="0" w:lastRowLastColumn="0"/>
+            <w:tcW w:w="4074" w:type="dxa"/>
+          </w:tcPr>
+          <w:p>
+            <w:pPr>
+              <w:rPr>
+                <w:rFonts w:ascii="Aptos Narrow" w:hAnsi="Aptos Narrow"/>
+                <w:color w:val="000000"/>
+              </w:rPr>
+            </w:pPr>
+            <w:r>
+              <w:rPr>
+                <w:rFonts w:ascii="Aptos Narrow" w:hAnsi="Aptos Narrow"/>
+                <w:caps w:val="0"/>
+                <w:color w:val="000000"/>
+              </w:rPr>
+              <w:t>Source_Note</w:t>
+            </w:r>
+          </w:p>
+        </w:tc>
+        <w:tc>
+          <w:tcPr>
+            <w:tcW w:w="4074" w:type="dxa"/>
+          </w:tcPr>
+          <w:p>
+            <w:pPr>
+              <w:cnfStyle w:val="000000100000" w:firstRow="0" w:lastRow="0" w:firstColumn="0" w:lastColumn="0" w:oddVBand="0" w:evenVBand="0" w:oddHBand="1" w:evenHBand="0" w:firstRowFirstColumn="0" w:firstRowLastColumn="0" w:lastRowFirstColumn="0" w:lastRowLastColumn="0"/>
+              <w:rPr>
+                <w:rFonts w:ascii="Aptos Narrow" w:hAnsi="Aptos Narrow"/>
+                <w:color w:val="000000"/>
+              </w:rPr>
+            </w:pPr>
+            <w:r>
+              <w:rPr>
+                <w:rFonts w:ascii="Aptos Narrow" w:hAnsi="Aptos Narrow"/>
+                <w:color w:val="000000"/>
+              </w:rPr>
               <w:t>Inflation as measured by the consumer price index reflects the annual percentage change in the cost to the average consumer of acquiring a basket of goods and services that may be fixed or changed at specified intervals, such as yearly. The Laspeyres formula is generally used.</w:t>
             </w:r>
           </w:p>
@@ -1042,12 +1917,14 @@
           <w:u w:val="single"/>
         </w:rPr>
       </w:pPr>
+      <w:bookmarkStart w:id="4" w:name="_Toc191211905"/>
       <w:r>
         <w:rPr>
           <w:u w:val="single"/>
         </w:rPr>
         <w:t>International Migrant Stock</w:t>
       </w:r>
+      <w:bookmarkEnd w:id="4"/>
     </w:p>
     <w:p>
       <w:r>
@@ -1059,7 +1936,7 @@
       <w:r>
         <w:t xml:space="preserve"> </w:t>
       </w:r>
-      <w:hyperlink r:id="rId12" w:history="1">
+      <w:hyperlink r:id="rId15" w:history="1">
         <w:r>
           <w:rPr>
             <w:rStyle w:val="Hyperlink"/>
@@ -1090,7 +1967,7 @@
         </w:rPr>
         <w:t xml:space="preserve">: </w:t>
       </w:r>
-      <w:hyperlink r:id="rId13" w:history="1">
+      <w:hyperlink r:id="rId16" w:history="1">
         <w:r>
           <w:rPr>
             <w:rStyle w:val="Hyperlink"/>
@@ -1114,7 +1991,7 @@
       <w:pPr>
         <w:ind w:left="720"/>
       </w:pPr>
-      <w:hyperlink r:id="rId14" w:history="1">
+      <w:hyperlink r:id="rId17" w:history="1">
         <w:r>
           <w:rPr>
             <w:rStyle w:val="Hyperlink"/>
@@ -1136,7 +2013,7 @@
         </w:rPr>
         <w:t xml:space="preserve">Download Data (By Origin): </w:t>
       </w:r>
-      <w:hyperlink r:id="rId15" w:history="1">
+      <w:hyperlink r:id="rId18" w:history="1">
         <w:r>
           <w:rPr>
             <w:rStyle w:val="Hyperlink"/>
@@ -1160,12 +2037,14 @@
           <w:u w:val="single"/>
         </w:rPr>
       </w:pPr>
+      <w:bookmarkStart w:id="5" w:name="_Toc191211906"/>
       <w:r>
         <w:rPr>
           <w:u w:val="single"/>
         </w:rPr>
         <w:t>International Migrant Flows</w:t>
       </w:r>
+      <w:bookmarkEnd w:id="5"/>
     </w:p>
     <w:p>
       <w:r>
@@ -1177,7 +2056,7 @@
       <w:r>
         <w:t xml:space="preserve"> </w:t>
       </w:r>
-      <w:hyperlink r:id="rId16" w:history="1">
+      <w:hyperlink r:id="rId19" w:history="1">
         <w:r>
           <w:rPr>
             <w:rStyle w:val="Hyperlink"/>
@@ -1199,7 +2078,7 @@
       <w:r>
         <w:t xml:space="preserve"> </w:t>
       </w:r>
-      <w:hyperlink r:id="rId17" w:history="1">
+      <w:hyperlink r:id="rId20" w:history="1">
         <w:r>
           <w:rPr>
             <w:rStyle w:val="Hyperlink"/>
@@ -1208,14 +2087,1400 @@
         </w:r>
       </w:hyperlink>
     </w:p>
+    <w:p/>
+    <w:p>
+      <w:pPr>
+        <w:pStyle w:val="Heading1"/>
+      </w:pPr>
+      <w:r>
+        <w:lastRenderedPageBreak/>
+        <w:t>Net Migration</w:t>
+      </w:r>
+    </w:p>
+    <w:p>
+      <w:r>
+        <w:rPr>
+          <w:rStyle w:val="Strong"/>
+        </w:rPr>
+        <w:t>Net Migration:</w:t>
+      </w:r>
+      <w:r>
+        <w:t xml:space="preserve"> </w:t>
+      </w:r>
+      <w:hyperlink r:id="rId21" w:history="1">
+        <w:r>
+          <w:rPr>
+            <w:rStyle w:val="Hyperlink"/>
+          </w:rPr>
+          <w:t>https://data.worldbank.org/indicator/SM.POP.NETM?locations=EG</w:t>
+        </w:r>
+      </w:hyperlink>
+    </w:p>
+    <w:p>
+      <w:pPr>
+        <w:ind w:left="720"/>
+      </w:pPr>
+      <w:r>
+        <w:rPr>
+          <w:rStyle w:val="Strong"/>
+        </w:rPr>
+        <w:t>Download Data:</w:t>
+      </w:r>
+      <w:r>
+        <w:t xml:space="preserve"> </w:t>
+      </w:r>
+      <w:hyperlink r:id="rId22" w:history="1">
+        <w:r>
+          <w:rPr>
+            <w:rStyle w:val="Hyperlink"/>
+          </w:rPr>
+          <w:t>https://api.worldbank.org/v2/en/indicator/SM.POP.NETM?downloadformat=csv</w:t>
+        </w:r>
+      </w:hyperlink>
+    </w:p>
+    <w:p>
+      <w:pPr>
+        <w:ind w:left="630"/>
+      </w:pPr>
+      <w:r>
+        <w:rPr>
+          <w:rStyle w:val="Strong"/>
+        </w:rPr>
+        <w:t>Other Information:</w:t>
+      </w:r>
+    </w:p>
+    <w:tbl>
+      <w:tblPr>
+        <w:tblStyle w:val="PlainTable3"/>
+        <w:tblW w:w="0" w:type="auto"/>
+        <w:tblInd w:w="610" w:type="dxa"/>
+        <w:tblLook w:val="04A0" w:firstRow="1" w:lastRow="0" w:firstColumn="1" w:lastColumn="0" w:noHBand="0" w:noVBand="1"/>
+      </w:tblPr>
+      <w:tblGrid>
+        <w:gridCol w:w="4074"/>
+        <w:gridCol w:w="4074"/>
+      </w:tblGrid>
+      <w:tr>
+        <w:trPr>
+          <w:cnfStyle w:val="100000000000" w:firstRow="1" w:lastRow="0" w:firstColumn="0" w:lastColumn="0" w:oddVBand="0" w:evenVBand="0" w:oddHBand="0" w:evenHBand="0" w:firstRowFirstColumn="0" w:firstRowLastColumn="0" w:lastRowFirstColumn="0" w:lastRowLastColumn="0"/>
+          <w:trHeight w:val="278"/>
+        </w:trPr>
+        <w:tc>
+          <w:tcPr>
+            <w:cnfStyle w:val="001000000100" w:firstRow="0" w:lastRow="0" w:firstColumn="1" w:lastColumn="0" w:oddVBand="0" w:evenVBand="0" w:oddHBand="0" w:evenHBand="0" w:firstRowFirstColumn="1" w:firstRowLastColumn="0" w:lastRowFirstColumn="0" w:lastRowLastColumn="0"/>
+            <w:tcW w:w="4074" w:type="dxa"/>
+          </w:tcPr>
+          <w:p>
+            <w:pPr>
+              <w:rPr>
+                <w:rFonts w:ascii="Aptos Narrow" w:hAnsi="Aptos Narrow"/>
+                <w:color w:val="000000"/>
+              </w:rPr>
+            </w:pPr>
+          </w:p>
+        </w:tc>
+        <w:tc>
+          <w:tcPr>
+            <w:tcW w:w="4074" w:type="dxa"/>
+          </w:tcPr>
+          <w:p>
+            <w:pPr>
+              <w:cnfStyle w:val="100000000000" w:firstRow="1" w:lastRow="0" w:firstColumn="0" w:lastColumn="0" w:oddVBand="0" w:evenVBand="0" w:oddHBand="0" w:evenHBand="0" w:firstRowFirstColumn="0" w:firstRowLastColumn="0" w:lastRowFirstColumn="0" w:lastRowLastColumn="0"/>
+              <w:rPr>
+                <w:rFonts w:ascii="Aptos Narrow" w:hAnsi="Aptos Narrow"/>
+                <w:color w:val="000000"/>
+              </w:rPr>
+            </w:pPr>
+          </w:p>
+        </w:tc>
+      </w:tr>
+      <w:tr>
+        <w:trPr>
+          <w:cnfStyle w:val="000000100000" w:firstRow="0" w:lastRow="0" w:firstColumn="0" w:lastColumn="0" w:oddVBand="0" w:evenVBand="0" w:oddHBand="1" w:evenHBand="0" w:firstRowFirstColumn="0" w:firstRowLastColumn="0" w:lastRowFirstColumn="0" w:lastRowLastColumn="0"/>
+          <w:trHeight w:val="557"/>
+        </w:trPr>
+        <w:tc>
+          <w:tcPr>
+            <w:cnfStyle w:val="001000000000" w:firstRow="0" w:lastRow="0" w:firstColumn="1" w:lastColumn="0" w:oddVBand="0" w:evenVBand="0" w:oddHBand="0" w:evenHBand="0" w:firstRowFirstColumn="0" w:firstRowLastColumn="0" w:lastRowFirstColumn="0" w:lastRowLastColumn="0"/>
+            <w:tcW w:w="4074" w:type="dxa"/>
+          </w:tcPr>
+          <w:p>
+            <w:pPr>
+              <w:rPr>
+                <w:rFonts w:ascii="Aptos Narrow" w:hAnsi="Aptos Narrow"/>
+                <w:color w:val="000000"/>
+              </w:rPr>
+            </w:pPr>
+            <w:r>
+              <w:rPr>
+                <w:rFonts w:ascii="Aptos Narrow" w:hAnsi="Aptos Narrow"/>
+                <w:caps w:val="0"/>
+                <w:color w:val="000000"/>
+              </w:rPr>
+              <w:t>Indicator_Code</w:t>
+            </w:r>
+          </w:p>
+        </w:tc>
+        <w:tc>
+          <w:tcPr>
+            <w:tcW w:w="4074" w:type="dxa"/>
+          </w:tcPr>
+          <w:p>
+            <w:pPr>
+              <w:cnfStyle w:val="000000100000" w:firstRow="0" w:lastRow="0" w:firstColumn="0" w:lastColumn="0" w:oddVBand="0" w:evenVBand="0" w:oddHBand="1" w:evenHBand="0" w:firstRowFirstColumn="0" w:firstRowLastColumn="0" w:lastRowFirstColumn="0" w:lastRowLastColumn="0"/>
+              <w:rPr>
+                <w:rFonts w:ascii="Aptos Narrow" w:hAnsi="Aptos Narrow"/>
+                <w:color w:val="000000"/>
+              </w:rPr>
+            </w:pPr>
+            <w:r>
+              <w:rPr>
+                <w:rFonts w:ascii="Aptos Narrow" w:hAnsi="Aptos Narrow"/>
+                <w:color w:val="000000"/>
+              </w:rPr>
+              <w:t>SM.POP.NETM</w:t>
+            </w:r>
+          </w:p>
+          <w:p>
+            <w:pPr>
+              <w:cnfStyle w:val="000000100000" w:firstRow="0" w:lastRow="0" w:firstColumn="0" w:lastColumn="0" w:oddVBand="0" w:evenVBand="0" w:oddHBand="1" w:evenHBand="0" w:firstRowFirstColumn="0" w:firstRowLastColumn="0" w:lastRowFirstColumn="0" w:lastRowLastColumn="0"/>
+              <w:rPr>
+                <w:rFonts w:ascii="Aptos Narrow" w:hAnsi="Aptos Narrow"/>
+                <w:color w:val="000000"/>
+              </w:rPr>
+            </w:pPr>
+          </w:p>
+        </w:tc>
+      </w:tr>
+      <w:tr>
+        <w:trPr>
+          <w:trHeight w:val="546"/>
+        </w:trPr>
+        <w:tc>
+          <w:tcPr>
+            <w:cnfStyle w:val="001000000000" w:firstRow="0" w:lastRow="0" w:firstColumn="1" w:lastColumn="0" w:oddVBand="0" w:evenVBand="0" w:oddHBand="0" w:evenHBand="0" w:firstRowFirstColumn="0" w:firstRowLastColumn="0" w:lastRowFirstColumn="0" w:lastRowLastColumn="0"/>
+            <w:tcW w:w="4074" w:type="dxa"/>
+          </w:tcPr>
+          <w:p>
+            <w:pPr>
+              <w:rPr>
+                <w:rFonts w:ascii="Aptos Narrow" w:hAnsi="Aptos Narrow"/>
+                <w:color w:val="000000"/>
+              </w:rPr>
+            </w:pPr>
+            <w:r>
+              <w:rPr>
+                <w:rFonts w:ascii="Aptos Narrow" w:hAnsi="Aptos Narrow"/>
+                <w:caps w:val="0"/>
+                <w:color w:val="000000"/>
+              </w:rPr>
+              <w:t>Indicator_Name</w:t>
+            </w:r>
+          </w:p>
+        </w:tc>
+        <w:tc>
+          <w:tcPr>
+            <w:tcW w:w="4074" w:type="dxa"/>
+          </w:tcPr>
+          <w:p>
+            <w:pPr>
+              <w:cnfStyle w:val="000000000000" w:firstRow="0" w:lastRow="0" w:firstColumn="0" w:lastColumn="0" w:oddVBand="0" w:evenVBand="0" w:oddHBand="0" w:evenHBand="0" w:firstRowFirstColumn="0" w:firstRowLastColumn="0" w:lastRowFirstColumn="0" w:lastRowLastColumn="0"/>
+              <w:rPr>
+                <w:rFonts w:ascii="Aptos Narrow" w:hAnsi="Aptos Narrow"/>
+                <w:color w:val="000000"/>
+              </w:rPr>
+            </w:pPr>
+            <w:r>
+              <w:rPr>
+                <w:rFonts w:ascii="Aptos Narrow" w:hAnsi="Aptos Narrow"/>
+                <w:color w:val="000000"/>
+              </w:rPr>
+              <w:t>Net migration</w:t>
+            </w:r>
+          </w:p>
+          <w:p>
+            <w:pPr>
+              <w:cnfStyle w:val="000000000000" w:firstRow="0" w:lastRow="0" w:firstColumn="0" w:lastColumn="0" w:oddVBand="0" w:evenVBand="0" w:oddHBand="0" w:evenHBand="0" w:firstRowFirstColumn="0" w:firstRowLastColumn="0" w:lastRowFirstColumn="0" w:lastRowLastColumn="0"/>
+              <w:rPr>
+                <w:rFonts w:ascii="Aptos Narrow" w:hAnsi="Aptos Narrow"/>
+                <w:color w:val="000000"/>
+              </w:rPr>
+            </w:pPr>
+          </w:p>
+        </w:tc>
+      </w:tr>
+      <w:tr>
+        <w:trPr>
+          <w:cnfStyle w:val="000000100000" w:firstRow="0" w:lastRow="0" w:firstColumn="0" w:lastColumn="0" w:oddVBand="0" w:evenVBand="0" w:oddHBand="1" w:evenHBand="0" w:firstRowFirstColumn="0" w:firstRowLastColumn="0" w:lastRowFirstColumn="0" w:lastRowLastColumn="0"/>
+          <w:trHeight w:val="1660"/>
+        </w:trPr>
+        <w:tc>
+          <w:tcPr>
+            <w:cnfStyle w:val="001000000000" w:firstRow="0" w:lastRow="0" w:firstColumn="1" w:lastColumn="0" w:oddVBand="0" w:evenVBand="0" w:oddHBand="0" w:evenHBand="0" w:firstRowFirstColumn="0" w:firstRowLastColumn="0" w:lastRowFirstColumn="0" w:lastRowLastColumn="0"/>
+            <w:tcW w:w="4074" w:type="dxa"/>
+          </w:tcPr>
+          <w:p>
+            <w:pPr>
+              <w:rPr>
+                <w:rFonts w:ascii="Aptos Narrow" w:hAnsi="Aptos Narrow"/>
+                <w:color w:val="000000"/>
+              </w:rPr>
+            </w:pPr>
+            <w:r>
+              <w:rPr>
+                <w:rFonts w:ascii="Aptos Narrow" w:hAnsi="Aptos Narrow"/>
+                <w:caps w:val="0"/>
+                <w:color w:val="000000"/>
+              </w:rPr>
+              <w:t>Source_Note</w:t>
+            </w:r>
+          </w:p>
+        </w:tc>
+        <w:tc>
+          <w:tcPr>
+            <w:tcW w:w="4074" w:type="dxa"/>
+          </w:tcPr>
+          <w:p>
+            <w:pPr>
+              <w:cnfStyle w:val="000000100000" w:firstRow="0" w:lastRow="0" w:firstColumn="0" w:lastColumn="0" w:oddVBand="0" w:evenVBand="0" w:oddHBand="1" w:evenHBand="0" w:firstRowFirstColumn="0" w:firstRowLastColumn="0" w:lastRowFirstColumn="0" w:lastRowLastColumn="0"/>
+              <w:rPr>
+                <w:rFonts w:ascii="Aptos Narrow" w:hAnsi="Aptos Narrow"/>
+                <w:color w:val="000000"/>
+              </w:rPr>
+            </w:pPr>
+            <w:r>
+              <w:rPr>
+                <w:rFonts w:ascii="Aptos Narrow" w:hAnsi="Aptos Narrow"/>
+                <w:color w:val="000000"/>
+              </w:rPr>
+              <w:t>Net migration is the net total of migrants during the period, that is, the number of immigrants minus the number of emigrants, including both citizens and noncitizens.</w:t>
+            </w:r>
+          </w:p>
+          <w:p>
+            <w:pPr>
+              <w:cnfStyle w:val="000000100000" w:firstRow="0" w:lastRow="0" w:firstColumn="0" w:lastColumn="0" w:oddVBand="0" w:evenVBand="0" w:oddHBand="1" w:evenHBand="0" w:firstRowFirstColumn="0" w:firstRowLastColumn="0" w:lastRowFirstColumn="0" w:lastRowLastColumn="0"/>
+              <w:rPr>
+                <w:rFonts w:ascii="Aptos Narrow" w:hAnsi="Aptos Narrow"/>
+                <w:color w:val="000000"/>
+              </w:rPr>
+            </w:pPr>
+          </w:p>
+        </w:tc>
+      </w:tr>
+      <w:tr>
+        <w:trPr>
+          <w:trHeight w:val="557"/>
+        </w:trPr>
+        <w:tc>
+          <w:tcPr>
+            <w:cnfStyle w:val="001000000000" w:firstRow="0" w:lastRow="0" w:firstColumn="1" w:lastColumn="0" w:oddVBand="0" w:evenVBand="0" w:oddHBand="0" w:evenHBand="0" w:firstRowFirstColumn="0" w:firstRowLastColumn="0" w:lastRowFirstColumn="0" w:lastRowLastColumn="0"/>
+            <w:tcW w:w="4074" w:type="dxa"/>
+          </w:tcPr>
+          <w:p>
+            <w:pPr>
+              <w:rPr>
+                <w:rFonts w:ascii="Aptos Narrow" w:hAnsi="Aptos Narrow"/>
+                <w:color w:val="000000"/>
+              </w:rPr>
+            </w:pPr>
+            <w:r>
+              <w:rPr>
+                <w:rFonts w:ascii="Aptos Narrow" w:hAnsi="Aptos Narrow"/>
+                <w:caps w:val="0"/>
+                <w:color w:val="000000"/>
+              </w:rPr>
+              <w:t>Source_Organization</w:t>
+            </w:r>
+          </w:p>
+        </w:tc>
+        <w:tc>
+          <w:tcPr>
+            <w:tcW w:w="4074" w:type="dxa"/>
+          </w:tcPr>
+          <w:p>
+            <w:pPr>
+              <w:cnfStyle w:val="000000000000" w:firstRow="0" w:lastRow="0" w:firstColumn="0" w:lastColumn="0" w:oddVBand="0" w:evenVBand="0" w:oddHBand="0" w:evenHBand="0" w:firstRowFirstColumn="0" w:firstRowLastColumn="0" w:lastRowFirstColumn="0" w:lastRowLastColumn="0"/>
+              <w:rPr>
+                <w:rFonts w:ascii="Aptos Narrow" w:hAnsi="Aptos Narrow"/>
+                <w:color w:val="000000"/>
+              </w:rPr>
+            </w:pPr>
+            <w:r>
+              <w:rPr>
+                <w:rFonts w:ascii="Aptos Narrow" w:hAnsi="Aptos Narrow"/>
+                <w:color w:val="000000"/>
+              </w:rPr>
+              <w:t>United Nations Population Division. World Population Prospects: 2024 Revision.</w:t>
+            </w:r>
+          </w:p>
+          <w:p>
+            <w:pPr>
+              <w:cnfStyle w:val="000000000000" w:firstRow="0" w:lastRow="0" w:firstColumn="0" w:lastColumn="0" w:oddVBand="0" w:evenVBand="0" w:oddHBand="0" w:evenHBand="0" w:firstRowFirstColumn="0" w:firstRowLastColumn="0" w:lastRowFirstColumn="0" w:lastRowLastColumn="0"/>
+              <w:rPr>
+                <w:rFonts w:ascii="Aptos Narrow" w:hAnsi="Aptos Narrow"/>
+                <w:color w:val="000000"/>
+              </w:rPr>
+            </w:pPr>
+          </w:p>
+        </w:tc>
+      </w:tr>
+    </w:tbl>
+    <w:p/>
+    <w:p/>
+    <w:p>
+      <w:pPr>
+        <w:pStyle w:val="Heading1"/>
+      </w:pPr>
+      <w:r>
+        <w:t>Gross Domestic Product (Current US$)</w:t>
+      </w:r>
+    </w:p>
+    <w:p>
+      <w:r>
+        <w:rPr>
+          <w:rStyle w:val="Strong"/>
+        </w:rPr>
+        <w:t>Gross Domestic Product (Current US$)</w:t>
+      </w:r>
+      <w:r>
+        <w:rPr>
+          <w:rStyle w:val="Strong"/>
+        </w:rPr>
+        <w:t xml:space="preserve">: </w:t>
+      </w:r>
+      <w:hyperlink r:id="rId23" w:history="1">
+        <w:r>
+          <w:rPr>
+            <w:rStyle w:val="Hyperlink"/>
+          </w:rPr>
+          <w:t>https://data.worldbank.org/indicator/NY.GDP.MKTP.CD?locations=EG</w:t>
+        </w:r>
+      </w:hyperlink>
+    </w:p>
+    <w:p>
+      <w:pPr>
+        <w:ind w:left="720"/>
+      </w:pPr>
+      <w:r>
+        <w:rPr>
+          <w:rStyle w:val="Strong"/>
+        </w:rPr>
+        <w:t xml:space="preserve">Download Data: </w:t>
+      </w:r>
+      <w:hyperlink r:id="rId24" w:history="1">
+        <w:r>
+          <w:rPr>
+            <w:rStyle w:val="Hyperlink"/>
+          </w:rPr>
+          <w:t>https://api.worldbank.org/v2/en/indicator/NY.GDP.MKTP.CD?downloadformat=csv</w:t>
+        </w:r>
+      </w:hyperlink>
+    </w:p>
+    <w:p>
+      <w:pPr>
+        <w:ind w:left="630"/>
+      </w:pPr>
+      <w:r>
+        <w:rPr>
+          <w:rStyle w:val="Strong"/>
+        </w:rPr>
+        <w:t>Other Information:</w:t>
+      </w:r>
+    </w:p>
+    <w:tbl>
+      <w:tblPr>
+        <w:tblStyle w:val="PlainTable3"/>
+        <w:tblW w:w="0" w:type="auto"/>
+        <w:tblInd w:w="610" w:type="dxa"/>
+        <w:tblLook w:val="04A0" w:firstRow="1" w:lastRow="0" w:firstColumn="1" w:lastColumn="0" w:noHBand="0" w:noVBand="1"/>
+      </w:tblPr>
+      <w:tblGrid>
+        <w:gridCol w:w="4074"/>
+        <w:gridCol w:w="4074"/>
+      </w:tblGrid>
+      <w:tr>
+        <w:trPr>
+          <w:cnfStyle w:val="100000000000" w:firstRow="1" w:lastRow="0" w:firstColumn="0" w:lastColumn="0" w:oddVBand="0" w:evenVBand="0" w:oddHBand="0" w:evenHBand="0" w:firstRowFirstColumn="0" w:firstRowLastColumn="0" w:lastRowFirstColumn="0" w:lastRowLastColumn="0"/>
+          <w:trHeight w:val="278"/>
+        </w:trPr>
+        <w:tc>
+          <w:tcPr>
+            <w:cnfStyle w:val="001000000100" w:firstRow="0" w:lastRow="0" w:firstColumn="1" w:lastColumn="0" w:oddVBand="0" w:evenVBand="0" w:oddHBand="0" w:evenHBand="0" w:firstRowFirstColumn="1" w:firstRowLastColumn="0" w:lastRowFirstColumn="0" w:lastRowLastColumn="0"/>
+            <w:tcW w:w="4074" w:type="dxa"/>
+          </w:tcPr>
+          <w:p>
+            <w:pPr>
+              <w:rPr>
+                <w:rFonts w:ascii="Aptos Narrow" w:hAnsi="Aptos Narrow"/>
+                <w:color w:val="000000"/>
+              </w:rPr>
+            </w:pPr>
+          </w:p>
+        </w:tc>
+        <w:tc>
+          <w:tcPr>
+            <w:tcW w:w="4074" w:type="dxa"/>
+          </w:tcPr>
+          <w:p>
+            <w:pPr>
+              <w:cnfStyle w:val="100000000000" w:firstRow="1" w:lastRow="0" w:firstColumn="0" w:lastColumn="0" w:oddVBand="0" w:evenVBand="0" w:oddHBand="0" w:evenHBand="0" w:firstRowFirstColumn="0" w:firstRowLastColumn="0" w:lastRowFirstColumn="0" w:lastRowLastColumn="0"/>
+              <w:rPr>
+                <w:rFonts w:ascii="Aptos Narrow" w:hAnsi="Aptos Narrow"/>
+                <w:color w:val="000000"/>
+              </w:rPr>
+            </w:pPr>
+          </w:p>
+        </w:tc>
+      </w:tr>
+      <w:tr>
+        <w:trPr>
+          <w:cnfStyle w:val="000000100000" w:firstRow="0" w:lastRow="0" w:firstColumn="0" w:lastColumn="0" w:oddVBand="0" w:evenVBand="0" w:oddHBand="1" w:evenHBand="0" w:firstRowFirstColumn="0" w:firstRowLastColumn="0" w:lastRowFirstColumn="0" w:lastRowLastColumn="0"/>
+          <w:trHeight w:val="557"/>
+        </w:trPr>
+        <w:tc>
+          <w:tcPr>
+            <w:cnfStyle w:val="001000000000" w:firstRow="0" w:lastRow="0" w:firstColumn="1" w:lastColumn="0" w:oddVBand="0" w:evenVBand="0" w:oddHBand="0" w:evenHBand="0" w:firstRowFirstColumn="0" w:firstRowLastColumn="0" w:lastRowFirstColumn="0" w:lastRowLastColumn="0"/>
+            <w:tcW w:w="4074" w:type="dxa"/>
+          </w:tcPr>
+          <w:p>
+            <w:pPr>
+              <w:rPr>
+                <w:rFonts w:ascii="Aptos Narrow" w:hAnsi="Aptos Narrow"/>
+                <w:color w:val="000000"/>
+              </w:rPr>
+            </w:pPr>
+            <w:r>
+              <w:rPr>
+                <w:rFonts w:ascii="Aptos Narrow" w:hAnsi="Aptos Narrow"/>
+                <w:caps w:val="0"/>
+                <w:color w:val="000000"/>
+              </w:rPr>
+              <w:t>Indicator_Code</w:t>
+            </w:r>
+          </w:p>
+        </w:tc>
+        <w:tc>
+          <w:tcPr>
+            <w:tcW w:w="4074" w:type="dxa"/>
+          </w:tcPr>
+          <w:p>
+            <w:pPr>
+              <w:cnfStyle w:val="000000100000" w:firstRow="0" w:lastRow="0" w:firstColumn="0" w:lastColumn="0" w:oddVBand="0" w:evenVBand="0" w:oddHBand="1" w:evenHBand="0" w:firstRowFirstColumn="0" w:firstRowLastColumn="0" w:lastRowFirstColumn="0" w:lastRowLastColumn="0"/>
+              <w:rPr>
+                <w:rFonts w:ascii="Aptos Narrow" w:hAnsi="Aptos Narrow"/>
+                <w:color w:val="000000"/>
+              </w:rPr>
+            </w:pPr>
+            <w:r>
+              <w:rPr>
+                <w:rFonts w:ascii="Aptos Narrow" w:hAnsi="Aptos Narrow"/>
+                <w:color w:val="000000"/>
+              </w:rPr>
+              <w:t>NY.GDP.MKTP.CD</w:t>
+            </w:r>
+          </w:p>
+          <w:p>
+            <w:pPr>
+              <w:cnfStyle w:val="000000100000" w:firstRow="0" w:lastRow="0" w:firstColumn="0" w:lastColumn="0" w:oddVBand="0" w:evenVBand="0" w:oddHBand="1" w:evenHBand="0" w:firstRowFirstColumn="0" w:firstRowLastColumn="0" w:lastRowFirstColumn="0" w:lastRowLastColumn="0"/>
+              <w:rPr>
+                <w:rFonts w:ascii="Aptos Narrow" w:hAnsi="Aptos Narrow"/>
+                <w:color w:val="000000"/>
+              </w:rPr>
+            </w:pPr>
+          </w:p>
+        </w:tc>
+      </w:tr>
+      <w:tr>
+        <w:trPr>
+          <w:trHeight w:val="546"/>
+        </w:trPr>
+        <w:tc>
+          <w:tcPr>
+            <w:cnfStyle w:val="001000000000" w:firstRow="0" w:lastRow="0" w:firstColumn="1" w:lastColumn="0" w:oddVBand="0" w:evenVBand="0" w:oddHBand="0" w:evenHBand="0" w:firstRowFirstColumn="0" w:firstRowLastColumn="0" w:lastRowFirstColumn="0" w:lastRowLastColumn="0"/>
+            <w:tcW w:w="4074" w:type="dxa"/>
+          </w:tcPr>
+          <w:p>
+            <w:pPr>
+              <w:rPr>
+                <w:rFonts w:ascii="Aptos Narrow" w:hAnsi="Aptos Narrow"/>
+                <w:color w:val="000000"/>
+              </w:rPr>
+            </w:pPr>
+            <w:r>
+              <w:rPr>
+                <w:rFonts w:ascii="Aptos Narrow" w:hAnsi="Aptos Narrow"/>
+                <w:caps w:val="0"/>
+                <w:color w:val="000000"/>
+              </w:rPr>
+              <w:t>Indicator_Name</w:t>
+            </w:r>
+          </w:p>
+        </w:tc>
+        <w:tc>
+          <w:tcPr>
+            <w:tcW w:w="4074" w:type="dxa"/>
+          </w:tcPr>
+          <w:p>
+            <w:pPr>
+              <w:cnfStyle w:val="000000000000" w:firstRow="0" w:lastRow="0" w:firstColumn="0" w:lastColumn="0" w:oddVBand="0" w:evenVBand="0" w:oddHBand="0" w:evenHBand="0" w:firstRowFirstColumn="0" w:firstRowLastColumn="0" w:lastRowFirstColumn="0" w:lastRowLastColumn="0"/>
+              <w:rPr>
+                <w:rFonts w:ascii="Aptos Narrow" w:hAnsi="Aptos Narrow"/>
+                <w:color w:val="000000"/>
+              </w:rPr>
+            </w:pPr>
+            <w:r>
+              <w:rPr>
+                <w:rFonts w:ascii="Aptos Narrow" w:hAnsi="Aptos Narrow"/>
+                <w:color w:val="000000"/>
+              </w:rPr>
+              <w:t>GDP (current US$)</w:t>
+            </w:r>
+          </w:p>
+          <w:p>
+            <w:pPr>
+              <w:cnfStyle w:val="000000000000" w:firstRow="0" w:lastRow="0" w:firstColumn="0" w:lastColumn="0" w:oddVBand="0" w:evenVBand="0" w:oddHBand="0" w:evenHBand="0" w:firstRowFirstColumn="0" w:firstRowLastColumn="0" w:lastRowFirstColumn="0" w:lastRowLastColumn="0"/>
+              <w:rPr>
+                <w:rFonts w:ascii="Aptos Narrow" w:hAnsi="Aptos Narrow"/>
+                <w:color w:val="000000"/>
+              </w:rPr>
+            </w:pPr>
+          </w:p>
+        </w:tc>
+      </w:tr>
+      <w:tr>
+        <w:trPr>
+          <w:cnfStyle w:val="000000100000" w:firstRow="0" w:lastRow="0" w:firstColumn="0" w:lastColumn="0" w:oddVBand="0" w:evenVBand="0" w:oddHBand="1" w:evenHBand="0" w:firstRowFirstColumn="0" w:firstRowLastColumn="0" w:lastRowFirstColumn="0" w:lastRowLastColumn="0"/>
+          <w:trHeight w:val="1660"/>
+        </w:trPr>
+        <w:tc>
+          <w:tcPr>
+            <w:cnfStyle w:val="001000000000" w:firstRow="0" w:lastRow="0" w:firstColumn="1" w:lastColumn="0" w:oddVBand="0" w:evenVBand="0" w:oddHBand="0" w:evenHBand="0" w:firstRowFirstColumn="0" w:firstRowLastColumn="0" w:lastRowFirstColumn="0" w:lastRowLastColumn="0"/>
+            <w:tcW w:w="4074" w:type="dxa"/>
+          </w:tcPr>
+          <w:p>
+            <w:pPr>
+              <w:rPr>
+                <w:rFonts w:ascii="Aptos Narrow" w:hAnsi="Aptos Narrow"/>
+                <w:color w:val="000000"/>
+              </w:rPr>
+            </w:pPr>
+            <w:r>
+              <w:rPr>
+                <w:rFonts w:ascii="Aptos Narrow" w:hAnsi="Aptos Narrow"/>
+                <w:caps w:val="0"/>
+                <w:color w:val="000000"/>
+              </w:rPr>
+              <w:t>Source_Note</w:t>
+            </w:r>
+          </w:p>
+        </w:tc>
+        <w:tc>
+          <w:tcPr>
+            <w:tcW w:w="4074" w:type="dxa"/>
+          </w:tcPr>
+          <w:p>
+            <w:pPr>
+              <w:cnfStyle w:val="000000100000" w:firstRow="0" w:lastRow="0" w:firstColumn="0" w:lastColumn="0" w:oddVBand="0" w:evenVBand="0" w:oddHBand="1" w:evenHBand="0" w:firstRowFirstColumn="0" w:firstRowLastColumn="0" w:lastRowFirstColumn="0" w:lastRowLastColumn="0"/>
+              <w:rPr>
+                <w:rFonts w:ascii="Aptos Narrow" w:hAnsi="Aptos Narrow"/>
+                <w:color w:val="000000"/>
+              </w:rPr>
+            </w:pPr>
+            <w:r>
+              <w:rPr>
+                <w:rFonts w:ascii="Aptos Narrow" w:hAnsi="Aptos Narrow"/>
+                <w:color w:val="000000"/>
+              </w:rPr>
+              <w:t xml:space="preserve">GDP at purchaser's prices is the sum of gross value added by all resident producers in the economy plus any product taxes and minus any subsidies not included in the value of the products. It is calculated without making deductions for depreciation </w:t>
+            </w:r>
+            <w:r>
+              <w:rPr>
+                <w:rFonts w:ascii="Aptos Narrow" w:hAnsi="Aptos Narrow"/>
+                <w:color w:val="000000"/>
+              </w:rPr>
+              <w:lastRenderedPageBreak/>
+              <w:t>of fabricated assets or for depletion and degradation of natural resources. Data are in current U.S. dollars. Dollar figures for GDP are converted from domestic currencies using single year official exchange rates. For a few countries where the official exchange rate does not reflect the rate effectively applied to actual foreign exchange transactions, an alternative conversion factor is used.</w:t>
+            </w:r>
+          </w:p>
+          <w:p>
+            <w:pPr>
+              <w:cnfStyle w:val="000000100000" w:firstRow="0" w:lastRow="0" w:firstColumn="0" w:lastColumn="0" w:oddVBand="0" w:evenVBand="0" w:oddHBand="1" w:evenHBand="0" w:firstRowFirstColumn="0" w:firstRowLastColumn="0" w:lastRowFirstColumn="0" w:lastRowLastColumn="0"/>
+              <w:rPr>
+                <w:rFonts w:ascii="Aptos Narrow" w:hAnsi="Aptos Narrow"/>
+                <w:color w:val="000000"/>
+              </w:rPr>
+            </w:pPr>
+          </w:p>
+        </w:tc>
+      </w:tr>
+      <w:tr>
+        <w:trPr>
+          <w:trHeight w:val="557"/>
+        </w:trPr>
+        <w:tc>
+          <w:tcPr>
+            <w:cnfStyle w:val="001000000000" w:firstRow="0" w:lastRow="0" w:firstColumn="1" w:lastColumn="0" w:oddVBand="0" w:evenVBand="0" w:oddHBand="0" w:evenHBand="0" w:firstRowFirstColumn="0" w:firstRowLastColumn="0" w:lastRowFirstColumn="0" w:lastRowLastColumn="0"/>
+            <w:tcW w:w="4074" w:type="dxa"/>
+          </w:tcPr>
+          <w:p>
+            <w:pPr>
+              <w:rPr>
+                <w:rFonts w:ascii="Aptos Narrow" w:hAnsi="Aptos Narrow"/>
+                <w:color w:val="000000"/>
+              </w:rPr>
+            </w:pPr>
+            <w:r>
+              <w:rPr>
+                <w:rFonts w:ascii="Aptos Narrow" w:hAnsi="Aptos Narrow"/>
+                <w:caps w:val="0"/>
+                <w:color w:val="000000"/>
+              </w:rPr>
+              <w:lastRenderedPageBreak/>
+              <w:t>Source_Organization</w:t>
+            </w:r>
+          </w:p>
+        </w:tc>
+        <w:tc>
+          <w:tcPr>
+            <w:tcW w:w="4074" w:type="dxa"/>
+          </w:tcPr>
+          <w:p>
+            <w:pPr>
+              <w:cnfStyle w:val="000000000000" w:firstRow="0" w:lastRow="0" w:firstColumn="0" w:lastColumn="0" w:oddVBand="0" w:evenVBand="0" w:oddHBand="0" w:evenHBand="0" w:firstRowFirstColumn="0" w:firstRowLastColumn="0" w:lastRowFirstColumn="0" w:lastRowLastColumn="0"/>
+              <w:rPr>
+                <w:rFonts w:ascii="Aptos Narrow" w:hAnsi="Aptos Narrow"/>
+                <w:color w:val="000000"/>
+              </w:rPr>
+            </w:pPr>
+            <w:r>
+              <w:rPr>
+                <w:rFonts w:ascii="Aptos Narrow" w:hAnsi="Aptos Narrow"/>
+                <w:color w:val="000000"/>
+              </w:rPr>
+              <w:t>World Bank national accounts data, and OECD National Accounts data files.</w:t>
+            </w:r>
+          </w:p>
+          <w:p>
+            <w:pPr>
+              <w:cnfStyle w:val="000000000000" w:firstRow="0" w:lastRow="0" w:firstColumn="0" w:lastColumn="0" w:oddVBand="0" w:evenVBand="0" w:oddHBand="0" w:evenHBand="0" w:firstRowFirstColumn="0" w:firstRowLastColumn="0" w:lastRowFirstColumn="0" w:lastRowLastColumn="0"/>
+              <w:rPr>
+                <w:rFonts w:ascii="Aptos Narrow" w:hAnsi="Aptos Narrow"/>
+                <w:color w:val="000000"/>
+              </w:rPr>
+            </w:pPr>
+          </w:p>
+        </w:tc>
+      </w:tr>
+    </w:tbl>
+    <w:p/>
+    <w:p>
+      <w:pPr>
+        <w:pStyle w:val="Heading1"/>
+      </w:pPr>
+      <w:r>
+        <w:t>GDP Per Capita (Current US$)</w:t>
+      </w:r>
+    </w:p>
+    <w:p>
+      <w:r>
+        <w:rPr>
+          <w:rStyle w:val="Strong"/>
+        </w:rPr>
+        <w:t>GDP Per Capita (Current US$):</w:t>
+      </w:r>
+      <w:r>
+        <w:t xml:space="preserve"> </w:t>
+      </w:r>
+      <w:hyperlink r:id="rId25" w:history="1">
+        <w:r>
+          <w:rPr>
+            <w:rStyle w:val="Hyperlink"/>
+          </w:rPr>
+          <w:t>https://data.worldbank.org/indicator/NY.GDP.PCAP.CD?locations=EG</w:t>
+        </w:r>
+      </w:hyperlink>
+    </w:p>
+    <w:p>
+      <w:pPr>
+        <w:ind w:left="720"/>
+      </w:pPr>
+      <w:r>
+        <w:rPr>
+          <w:rStyle w:val="Strong"/>
+        </w:rPr>
+        <w:t>Download Data:</w:t>
+      </w:r>
+      <w:r>
+        <w:t xml:space="preserve"> </w:t>
+      </w:r>
+      <w:hyperlink r:id="rId26" w:history="1">
+        <w:r>
+          <w:rPr>
+            <w:rStyle w:val="Hyperlink"/>
+          </w:rPr>
+          <w:t>https://api.worldbank.org/v2/en/indicator/NY.GDP.PCAP.CD?downloadformat=csv</w:t>
+        </w:r>
+      </w:hyperlink>
+    </w:p>
+    <w:p>
+      <w:pPr>
+        <w:ind w:left="630"/>
+      </w:pPr>
+      <w:r>
+        <w:rPr>
+          <w:rStyle w:val="Strong"/>
+        </w:rPr>
+        <w:t>Other Information:</w:t>
+      </w:r>
+    </w:p>
+    <w:tbl>
+      <w:tblPr>
+        <w:tblStyle w:val="PlainTable3"/>
+        <w:tblW w:w="0" w:type="auto"/>
+        <w:tblInd w:w="610" w:type="dxa"/>
+        <w:tblLook w:val="04A0" w:firstRow="1" w:lastRow="0" w:firstColumn="1" w:lastColumn="0" w:noHBand="0" w:noVBand="1"/>
+      </w:tblPr>
+      <w:tblGrid>
+        <w:gridCol w:w="4074"/>
+        <w:gridCol w:w="4074"/>
+      </w:tblGrid>
+      <w:tr>
+        <w:trPr>
+          <w:cnfStyle w:val="100000000000" w:firstRow="1" w:lastRow="0" w:firstColumn="0" w:lastColumn="0" w:oddVBand="0" w:evenVBand="0" w:oddHBand="0" w:evenHBand="0" w:firstRowFirstColumn="0" w:firstRowLastColumn="0" w:lastRowFirstColumn="0" w:lastRowLastColumn="0"/>
+          <w:trHeight w:val="278"/>
+        </w:trPr>
+        <w:tc>
+          <w:tcPr>
+            <w:cnfStyle w:val="001000000100" w:firstRow="0" w:lastRow="0" w:firstColumn="1" w:lastColumn="0" w:oddVBand="0" w:evenVBand="0" w:oddHBand="0" w:evenHBand="0" w:firstRowFirstColumn="1" w:firstRowLastColumn="0" w:lastRowFirstColumn="0" w:lastRowLastColumn="0"/>
+            <w:tcW w:w="4074" w:type="dxa"/>
+          </w:tcPr>
+          <w:p>
+            <w:pPr>
+              <w:rPr>
+                <w:rFonts w:ascii="Aptos Narrow" w:hAnsi="Aptos Narrow"/>
+                <w:color w:val="000000"/>
+              </w:rPr>
+            </w:pPr>
+          </w:p>
+        </w:tc>
+        <w:tc>
+          <w:tcPr>
+            <w:tcW w:w="4074" w:type="dxa"/>
+          </w:tcPr>
+          <w:p>
+            <w:pPr>
+              <w:cnfStyle w:val="100000000000" w:firstRow="1" w:lastRow="0" w:firstColumn="0" w:lastColumn="0" w:oddVBand="0" w:evenVBand="0" w:oddHBand="0" w:evenHBand="0" w:firstRowFirstColumn="0" w:firstRowLastColumn="0" w:lastRowFirstColumn="0" w:lastRowLastColumn="0"/>
+              <w:rPr>
+                <w:rFonts w:ascii="Aptos Narrow" w:hAnsi="Aptos Narrow"/>
+                <w:color w:val="000000"/>
+              </w:rPr>
+            </w:pPr>
+          </w:p>
+        </w:tc>
+      </w:tr>
+      <w:tr>
+        <w:trPr>
+          <w:cnfStyle w:val="000000100000" w:firstRow="0" w:lastRow="0" w:firstColumn="0" w:lastColumn="0" w:oddVBand="0" w:evenVBand="0" w:oddHBand="1" w:evenHBand="0" w:firstRowFirstColumn="0" w:firstRowLastColumn="0" w:lastRowFirstColumn="0" w:lastRowLastColumn="0"/>
+          <w:trHeight w:val="557"/>
+        </w:trPr>
+        <w:tc>
+          <w:tcPr>
+            <w:cnfStyle w:val="001000000000" w:firstRow="0" w:lastRow="0" w:firstColumn="1" w:lastColumn="0" w:oddVBand="0" w:evenVBand="0" w:oddHBand="0" w:evenHBand="0" w:firstRowFirstColumn="0" w:firstRowLastColumn="0" w:lastRowFirstColumn="0" w:lastRowLastColumn="0"/>
+            <w:tcW w:w="4074" w:type="dxa"/>
+          </w:tcPr>
+          <w:p>
+            <w:pPr>
+              <w:rPr>
+                <w:rFonts w:ascii="Aptos Narrow" w:hAnsi="Aptos Narrow"/>
+                <w:color w:val="000000"/>
+              </w:rPr>
+            </w:pPr>
+            <w:r>
+              <w:rPr>
+                <w:rFonts w:ascii="Aptos Narrow" w:hAnsi="Aptos Narrow"/>
+                <w:caps w:val="0"/>
+                <w:color w:val="000000"/>
+              </w:rPr>
+              <w:t>Indicator_Code</w:t>
+            </w:r>
+          </w:p>
+        </w:tc>
+        <w:tc>
+          <w:tcPr>
+            <w:tcW w:w="4074" w:type="dxa"/>
+          </w:tcPr>
+          <w:p>
+            <w:pPr>
+              <w:cnfStyle w:val="000000100000" w:firstRow="0" w:lastRow="0" w:firstColumn="0" w:lastColumn="0" w:oddVBand="0" w:evenVBand="0" w:oddHBand="1" w:evenHBand="0" w:firstRowFirstColumn="0" w:firstRowLastColumn="0" w:lastRowFirstColumn="0" w:lastRowLastColumn="0"/>
+              <w:rPr>
+                <w:rFonts w:ascii="Aptos Narrow" w:hAnsi="Aptos Narrow"/>
+                <w:color w:val="000000"/>
+              </w:rPr>
+            </w:pPr>
+            <w:r>
+              <w:rPr>
+                <w:rFonts w:ascii="Aptos Narrow" w:hAnsi="Aptos Narrow"/>
+                <w:color w:val="000000"/>
+              </w:rPr>
+              <w:t>NY.GDP.PCAP.CD</w:t>
+            </w:r>
+          </w:p>
+          <w:p>
+            <w:pPr>
+              <w:cnfStyle w:val="000000100000" w:firstRow="0" w:lastRow="0" w:firstColumn="0" w:lastColumn="0" w:oddVBand="0" w:evenVBand="0" w:oddHBand="1" w:evenHBand="0" w:firstRowFirstColumn="0" w:firstRowLastColumn="0" w:lastRowFirstColumn="0" w:lastRowLastColumn="0"/>
+              <w:rPr>
+                <w:rFonts w:ascii="Aptos Narrow" w:hAnsi="Aptos Narrow"/>
+                <w:color w:val="000000"/>
+              </w:rPr>
+            </w:pPr>
+          </w:p>
+        </w:tc>
+      </w:tr>
+      <w:tr>
+        <w:trPr>
+          <w:trHeight w:val="546"/>
+        </w:trPr>
+        <w:tc>
+          <w:tcPr>
+            <w:cnfStyle w:val="001000000000" w:firstRow="0" w:lastRow="0" w:firstColumn="1" w:lastColumn="0" w:oddVBand="0" w:evenVBand="0" w:oddHBand="0" w:evenHBand="0" w:firstRowFirstColumn="0" w:firstRowLastColumn="0" w:lastRowFirstColumn="0" w:lastRowLastColumn="0"/>
+            <w:tcW w:w="4074" w:type="dxa"/>
+          </w:tcPr>
+          <w:p>
+            <w:pPr>
+              <w:rPr>
+                <w:rFonts w:ascii="Aptos Narrow" w:hAnsi="Aptos Narrow"/>
+                <w:color w:val="000000"/>
+              </w:rPr>
+            </w:pPr>
+            <w:r>
+              <w:rPr>
+                <w:rFonts w:ascii="Aptos Narrow" w:hAnsi="Aptos Narrow"/>
+                <w:caps w:val="0"/>
+                <w:color w:val="000000"/>
+              </w:rPr>
+              <w:t>Indicator_Name</w:t>
+            </w:r>
+          </w:p>
+        </w:tc>
+        <w:tc>
+          <w:tcPr>
+            <w:tcW w:w="4074" w:type="dxa"/>
+          </w:tcPr>
+          <w:p>
+            <w:pPr>
+              <w:cnfStyle w:val="000000000000" w:firstRow="0" w:lastRow="0" w:firstColumn="0" w:lastColumn="0" w:oddVBand="0" w:evenVBand="0" w:oddHBand="0" w:evenHBand="0" w:firstRowFirstColumn="0" w:firstRowLastColumn="0" w:lastRowFirstColumn="0" w:lastRowLastColumn="0"/>
+              <w:rPr>
+                <w:rFonts w:ascii="Aptos Narrow" w:hAnsi="Aptos Narrow"/>
+                <w:color w:val="000000"/>
+              </w:rPr>
+            </w:pPr>
+            <w:r>
+              <w:rPr>
+                <w:rFonts w:ascii="Aptos Narrow" w:hAnsi="Aptos Narrow"/>
+                <w:color w:val="000000"/>
+              </w:rPr>
+              <w:t>GDP per capita (current US$)</w:t>
+            </w:r>
+          </w:p>
+          <w:p>
+            <w:pPr>
+              <w:cnfStyle w:val="000000000000" w:firstRow="0" w:lastRow="0" w:firstColumn="0" w:lastColumn="0" w:oddVBand="0" w:evenVBand="0" w:oddHBand="0" w:evenHBand="0" w:firstRowFirstColumn="0" w:firstRowLastColumn="0" w:lastRowFirstColumn="0" w:lastRowLastColumn="0"/>
+              <w:rPr>
+                <w:rFonts w:ascii="Aptos Narrow" w:hAnsi="Aptos Narrow"/>
+                <w:color w:val="000000"/>
+              </w:rPr>
+            </w:pPr>
+          </w:p>
+        </w:tc>
+      </w:tr>
+      <w:tr>
+        <w:trPr>
+          <w:cnfStyle w:val="000000100000" w:firstRow="0" w:lastRow="0" w:firstColumn="0" w:lastColumn="0" w:oddVBand="0" w:evenVBand="0" w:oddHBand="1" w:evenHBand="0" w:firstRowFirstColumn="0" w:firstRowLastColumn="0" w:lastRowFirstColumn="0" w:lastRowLastColumn="0"/>
+          <w:trHeight w:val="1660"/>
+        </w:trPr>
+        <w:tc>
+          <w:tcPr>
+            <w:cnfStyle w:val="001000000000" w:firstRow="0" w:lastRow="0" w:firstColumn="1" w:lastColumn="0" w:oddVBand="0" w:evenVBand="0" w:oddHBand="0" w:evenHBand="0" w:firstRowFirstColumn="0" w:firstRowLastColumn="0" w:lastRowFirstColumn="0" w:lastRowLastColumn="0"/>
+            <w:tcW w:w="4074" w:type="dxa"/>
+          </w:tcPr>
+          <w:p>
+            <w:pPr>
+              <w:rPr>
+                <w:rFonts w:ascii="Aptos Narrow" w:hAnsi="Aptos Narrow"/>
+                <w:color w:val="000000"/>
+              </w:rPr>
+            </w:pPr>
+            <w:r>
+              <w:rPr>
+                <w:rFonts w:ascii="Aptos Narrow" w:hAnsi="Aptos Narrow"/>
+                <w:caps w:val="0"/>
+                <w:color w:val="000000"/>
+              </w:rPr>
+              <w:t>Source_Note</w:t>
+            </w:r>
+          </w:p>
+        </w:tc>
+        <w:tc>
+          <w:tcPr>
+            <w:tcW w:w="4074" w:type="dxa"/>
+          </w:tcPr>
+          <w:p>
+            <w:pPr>
+              <w:cnfStyle w:val="000000100000" w:firstRow="0" w:lastRow="0" w:firstColumn="0" w:lastColumn="0" w:oddVBand="0" w:evenVBand="0" w:oddHBand="1" w:evenHBand="0" w:firstRowFirstColumn="0" w:firstRowLastColumn="0" w:lastRowFirstColumn="0" w:lastRowLastColumn="0"/>
+              <w:rPr>
+                <w:rFonts w:ascii="Aptos Narrow" w:hAnsi="Aptos Narrow"/>
+                <w:color w:val="000000"/>
+              </w:rPr>
+            </w:pPr>
+            <w:r>
+              <w:rPr>
+                <w:rFonts w:ascii="Aptos Narrow" w:hAnsi="Aptos Narrow"/>
+                <w:color w:val="000000"/>
+              </w:rPr>
+              <w:t>GDP per capita is gross domestic product divided by midyear population. GDP is the sum of gross value added by all resident producers in the economy plus any product taxes and minus any subsidies not included in the value of the products. It is calculated without making deductions for depreciation of fabricated assets or for depletion and degradation of natural resources. Data are in current U.S. dollars.</w:t>
+            </w:r>
+          </w:p>
+          <w:p>
+            <w:pPr>
+              <w:cnfStyle w:val="000000100000" w:firstRow="0" w:lastRow="0" w:firstColumn="0" w:lastColumn="0" w:oddVBand="0" w:evenVBand="0" w:oddHBand="1" w:evenHBand="0" w:firstRowFirstColumn="0" w:firstRowLastColumn="0" w:lastRowFirstColumn="0" w:lastRowLastColumn="0"/>
+              <w:rPr>
+                <w:rFonts w:ascii="Aptos Narrow" w:hAnsi="Aptos Narrow"/>
+                <w:color w:val="000000"/>
+              </w:rPr>
+            </w:pPr>
+          </w:p>
+        </w:tc>
+      </w:tr>
+      <w:tr>
+        <w:trPr>
+          <w:trHeight w:val="557"/>
+        </w:trPr>
+        <w:tc>
+          <w:tcPr>
+            <w:cnfStyle w:val="001000000000" w:firstRow="0" w:lastRow="0" w:firstColumn="1" w:lastColumn="0" w:oddVBand="0" w:evenVBand="0" w:oddHBand="0" w:evenHBand="0" w:firstRowFirstColumn="0" w:firstRowLastColumn="0" w:lastRowFirstColumn="0" w:lastRowLastColumn="0"/>
+            <w:tcW w:w="4074" w:type="dxa"/>
+          </w:tcPr>
+          <w:p>
+            <w:pPr>
+              <w:rPr>
+                <w:rFonts w:ascii="Aptos Narrow" w:hAnsi="Aptos Narrow"/>
+                <w:color w:val="000000"/>
+              </w:rPr>
+            </w:pPr>
+            <w:r>
+              <w:rPr>
+                <w:rFonts w:ascii="Aptos Narrow" w:hAnsi="Aptos Narrow"/>
+                <w:caps w:val="0"/>
+                <w:color w:val="000000"/>
+              </w:rPr>
+              <w:t>Source_Organization</w:t>
+            </w:r>
+          </w:p>
+        </w:tc>
+        <w:tc>
+          <w:tcPr>
+            <w:tcW w:w="4074" w:type="dxa"/>
+          </w:tcPr>
+          <w:p>
+            <w:pPr>
+              <w:cnfStyle w:val="000000000000" w:firstRow="0" w:lastRow="0" w:firstColumn="0" w:lastColumn="0" w:oddVBand="0" w:evenVBand="0" w:oddHBand="0" w:evenHBand="0" w:firstRowFirstColumn="0" w:firstRowLastColumn="0" w:lastRowFirstColumn="0" w:lastRowLastColumn="0"/>
+              <w:rPr>
+                <w:rFonts w:ascii="Aptos Narrow" w:hAnsi="Aptos Narrow"/>
+                <w:color w:val="000000"/>
+              </w:rPr>
+            </w:pPr>
+            <w:r>
+              <w:rPr>
+                <w:rFonts w:ascii="Aptos Narrow" w:hAnsi="Aptos Narrow"/>
+                <w:color w:val="000000"/>
+              </w:rPr>
+              <w:t>World Bank national accounts data, and OECD National Accounts data files.</w:t>
+            </w:r>
+          </w:p>
+          <w:p>
+            <w:pPr>
+              <w:cnfStyle w:val="000000000000" w:firstRow="0" w:lastRow="0" w:firstColumn="0" w:lastColumn="0" w:oddVBand="0" w:evenVBand="0" w:oddHBand="0" w:evenHBand="0" w:firstRowFirstColumn="0" w:firstRowLastColumn="0" w:lastRowFirstColumn="0" w:lastRowLastColumn="0"/>
+              <w:rPr>
+                <w:rFonts w:ascii="Aptos Narrow" w:hAnsi="Aptos Narrow"/>
+                <w:color w:val="000000"/>
+              </w:rPr>
+            </w:pPr>
+          </w:p>
+        </w:tc>
+      </w:tr>
+    </w:tbl>
+    <w:p>
+      <w:pPr>
+        <w:ind w:left="720"/>
+      </w:pPr>
+    </w:p>
     <w:p>
       <w:pPr>
         <w:ind w:left="720"/>
       </w:pPr>
     </w:p>
     <w:p/>
+    <w:p>
+      <w:pPr>
+        <w:pStyle w:val="Heading1"/>
+      </w:pPr>
+      <w:r>
+        <w:t>Unemployment Rate</w:t>
+      </w:r>
+    </w:p>
+    <w:p>
+      <w:r>
+        <w:rPr>
+          <w:rStyle w:val="Strong"/>
+        </w:rPr>
+        <w:t xml:space="preserve">Unemployment Rate (% of Total Labor Force): </w:t>
+      </w:r>
+      <w:hyperlink r:id="rId27" w:history="1">
+        <w:r>
+          <w:rPr>
+            <w:rStyle w:val="Hyperlink"/>
+          </w:rPr>
+          <w:t>https://data.worldbank.org/indicator/SL.UEM.TOTL.ZS?locations=EG</w:t>
+        </w:r>
+      </w:hyperlink>
+    </w:p>
+    <w:p>
+      <w:pPr>
+        <w:tabs>
+          <w:tab w:val="left" w:pos="360"/>
+        </w:tabs>
+        <w:ind w:left="720"/>
+      </w:pPr>
+      <w:r>
+        <w:rPr>
+          <w:rStyle w:val="Strong"/>
+        </w:rPr>
+        <w:t xml:space="preserve">Download Data: </w:t>
+      </w:r>
+      <w:hyperlink r:id="rId28" w:history="1">
+        <w:r>
+          <w:rPr>
+            <w:rStyle w:val="Hyperlink"/>
+          </w:rPr>
+          <w:t>https://api.worldbank.org/v2/en/indicator/SL.UEM.TOTL.ZS?downloadformat=csv</w:t>
+        </w:r>
+      </w:hyperlink>
+    </w:p>
+    <w:p>
+      <w:pPr>
+        <w:ind w:left="630"/>
+      </w:pPr>
+      <w:r>
+        <w:rPr>
+          <w:rStyle w:val="Strong"/>
+        </w:rPr>
+        <w:t>Other Information:</w:t>
+      </w:r>
+    </w:p>
+    <w:tbl>
+      <w:tblPr>
+        <w:tblStyle w:val="PlainTable3"/>
+        <w:tblW w:w="0" w:type="auto"/>
+        <w:tblInd w:w="610" w:type="dxa"/>
+        <w:tblLook w:val="04A0" w:firstRow="1" w:lastRow="0" w:firstColumn="1" w:lastColumn="0" w:noHBand="0" w:noVBand="1"/>
+      </w:tblPr>
+      <w:tblGrid>
+        <w:gridCol w:w="4074"/>
+        <w:gridCol w:w="4074"/>
+      </w:tblGrid>
+      <w:tr>
+        <w:trPr>
+          <w:cnfStyle w:val="100000000000" w:firstRow="1" w:lastRow="0" w:firstColumn="0" w:lastColumn="0" w:oddVBand="0" w:evenVBand="0" w:oddHBand="0" w:evenHBand="0" w:firstRowFirstColumn="0" w:firstRowLastColumn="0" w:lastRowFirstColumn="0" w:lastRowLastColumn="0"/>
+          <w:trHeight w:val="278"/>
+        </w:trPr>
+        <w:tc>
+          <w:tcPr>
+            <w:cnfStyle w:val="001000000100" w:firstRow="0" w:lastRow="0" w:firstColumn="1" w:lastColumn="0" w:oddVBand="0" w:evenVBand="0" w:oddHBand="0" w:evenHBand="0" w:firstRowFirstColumn="1" w:firstRowLastColumn="0" w:lastRowFirstColumn="0" w:lastRowLastColumn="0"/>
+            <w:tcW w:w="4074" w:type="dxa"/>
+          </w:tcPr>
+          <w:p>
+            <w:pPr>
+              <w:rPr>
+                <w:rFonts w:ascii="Aptos Narrow" w:hAnsi="Aptos Narrow"/>
+                <w:color w:val="000000"/>
+              </w:rPr>
+            </w:pPr>
+          </w:p>
+        </w:tc>
+        <w:tc>
+          <w:tcPr>
+            <w:tcW w:w="4074" w:type="dxa"/>
+          </w:tcPr>
+          <w:p>
+            <w:pPr>
+              <w:cnfStyle w:val="100000000000" w:firstRow="1" w:lastRow="0" w:firstColumn="0" w:lastColumn="0" w:oddVBand="0" w:evenVBand="0" w:oddHBand="0" w:evenHBand="0" w:firstRowFirstColumn="0" w:firstRowLastColumn="0" w:lastRowFirstColumn="0" w:lastRowLastColumn="0"/>
+              <w:rPr>
+                <w:rFonts w:ascii="Aptos Narrow" w:hAnsi="Aptos Narrow"/>
+                <w:color w:val="000000"/>
+              </w:rPr>
+            </w:pPr>
+          </w:p>
+        </w:tc>
+      </w:tr>
+      <w:tr>
+        <w:trPr>
+          <w:cnfStyle w:val="000000100000" w:firstRow="0" w:lastRow="0" w:firstColumn="0" w:lastColumn="0" w:oddVBand="0" w:evenVBand="0" w:oddHBand="1" w:evenHBand="0" w:firstRowFirstColumn="0" w:firstRowLastColumn="0" w:lastRowFirstColumn="0" w:lastRowLastColumn="0"/>
+          <w:trHeight w:val="557"/>
+        </w:trPr>
+        <w:tc>
+          <w:tcPr>
+            <w:cnfStyle w:val="001000000000" w:firstRow="0" w:lastRow="0" w:firstColumn="1" w:lastColumn="0" w:oddVBand="0" w:evenVBand="0" w:oddHBand="0" w:evenHBand="0" w:firstRowFirstColumn="0" w:firstRowLastColumn="0" w:lastRowFirstColumn="0" w:lastRowLastColumn="0"/>
+            <w:tcW w:w="4074" w:type="dxa"/>
+          </w:tcPr>
+          <w:p>
+            <w:pPr>
+              <w:rPr>
+                <w:rFonts w:ascii="Aptos Narrow" w:hAnsi="Aptos Narrow"/>
+                <w:color w:val="000000"/>
+              </w:rPr>
+            </w:pPr>
+            <w:r>
+              <w:rPr>
+                <w:rFonts w:ascii="Aptos Narrow" w:hAnsi="Aptos Narrow"/>
+                <w:caps w:val="0"/>
+                <w:color w:val="000000"/>
+              </w:rPr>
+              <w:t>Indicator_Code</w:t>
+            </w:r>
+          </w:p>
+        </w:tc>
+        <w:tc>
+          <w:tcPr>
+            <w:tcW w:w="4074" w:type="dxa"/>
+          </w:tcPr>
+          <w:p>
+            <w:pPr>
+              <w:cnfStyle w:val="000000100000" w:firstRow="0" w:lastRow="0" w:firstColumn="0" w:lastColumn="0" w:oddVBand="0" w:evenVBand="0" w:oddHBand="1" w:evenHBand="0" w:firstRowFirstColumn="0" w:firstRowLastColumn="0" w:lastRowFirstColumn="0" w:lastRowLastColumn="0"/>
+              <w:rPr>
+                <w:rFonts w:ascii="Aptos Narrow" w:hAnsi="Aptos Narrow"/>
+                <w:color w:val="000000"/>
+              </w:rPr>
+            </w:pPr>
+            <w:r>
+              <w:rPr>
+                <w:rFonts w:ascii="Aptos Narrow" w:hAnsi="Aptos Narrow"/>
+                <w:color w:val="000000"/>
+              </w:rPr>
+              <w:t>SL.UEM.TOTL.ZS</w:t>
+            </w:r>
+          </w:p>
+          <w:p>
+            <w:pPr>
+              <w:cnfStyle w:val="000000100000" w:firstRow="0" w:lastRow="0" w:firstColumn="0" w:lastColumn="0" w:oddVBand="0" w:evenVBand="0" w:oddHBand="1" w:evenHBand="0" w:firstRowFirstColumn="0" w:firstRowLastColumn="0" w:lastRowFirstColumn="0" w:lastRowLastColumn="0"/>
+              <w:rPr>
+                <w:rFonts w:ascii="Aptos Narrow" w:hAnsi="Aptos Narrow"/>
+                <w:color w:val="000000"/>
+              </w:rPr>
+            </w:pPr>
+          </w:p>
+        </w:tc>
+      </w:tr>
+      <w:tr>
+        <w:trPr>
+          <w:trHeight w:val="546"/>
+        </w:trPr>
+        <w:tc>
+          <w:tcPr>
+            <w:cnfStyle w:val="001000000000" w:firstRow="0" w:lastRow="0" w:firstColumn="1" w:lastColumn="0" w:oddVBand="0" w:evenVBand="0" w:oddHBand="0" w:evenHBand="0" w:firstRowFirstColumn="0" w:firstRowLastColumn="0" w:lastRowFirstColumn="0" w:lastRowLastColumn="0"/>
+            <w:tcW w:w="4074" w:type="dxa"/>
+          </w:tcPr>
+          <w:p>
+            <w:pPr>
+              <w:rPr>
+                <w:rFonts w:ascii="Aptos Narrow" w:hAnsi="Aptos Narrow"/>
+                <w:color w:val="000000"/>
+              </w:rPr>
+            </w:pPr>
+            <w:r>
+              <w:rPr>
+                <w:rFonts w:ascii="Aptos Narrow" w:hAnsi="Aptos Narrow"/>
+                <w:caps w:val="0"/>
+                <w:color w:val="000000"/>
+              </w:rPr>
+              <w:t>Indicator_Name</w:t>
+            </w:r>
+          </w:p>
+        </w:tc>
+        <w:tc>
+          <w:tcPr>
+            <w:tcW w:w="4074" w:type="dxa"/>
+          </w:tcPr>
+          <w:p>
+            <w:pPr>
+              <w:cnfStyle w:val="000000000000" w:firstRow="0" w:lastRow="0" w:firstColumn="0" w:lastColumn="0" w:oddVBand="0" w:evenVBand="0" w:oddHBand="0" w:evenHBand="0" w:firstRowFirstColumn="0" w:firstRowLastColumn="0" w:lastRowFirstColumn="0" w:lastRowLastColumn="0"/>
+              <w:rPr>
+                <w:rFonts w:ascii="Aptos Narrow" w:hAnsi="Aptos Narrow"/>
+                <w:color w:val="000000"/>
+              </w:rPr>
+            </w:pPr>
+            <w:r>
+              <w:rPr>
+                <w:rFonts w:ascii="Aptos Narrow" w:hAnsi="Aptos Narrow"/>
+                <w:color w:val="000000"/>
+              </w:rPr>
+              <w:t>Unemployment, total (% of total labor force) (modeled ILO estimate)</w:t>
+            </w:r>
+          </w:p>
+          <w:p>
+            <w:pPr>
+              <w:cnfStyle w:val="000000000000" w:firstRow="0" w:lastRow="0" w:firstColumn="0" w:lastColumn="0" w:oddVBand="0" w:evenVBand="0" w:oddHBand="0" w:evenHBand="0" w:firstRowFirstColumn="0" w:firstRowLastColumn="0" w:lastRowFirstColumn="0" w:lastRowLastColumn="0"/>
+              <w:rPr>
+                <w:rFonts w:ascii="Aptos Narrow" w:hAnsi="Aptos Narrow"/>
+                <w:color w:val="000000"/>
+              </w:rPr>
+            </w:pPr>
+          </w:p>
+        </w:tc>
+      </w:tr>
+      <w:tr>
+        <w:trPr>
+          <w:cnfStyle w:val="000000100000" w:firstRow="0" w:lastRow="0" w:firstColumn="0" w:lastColumn="0" w:oddVBand="0" w:evenVBand="0" w:oddHBand="1" w:evenHBand="0" w:firstRowFirstColumn="0" w:firstRowLastColumn="0" w:lastRowFirstColumn="0" w:lastRowLastColumn="0"/>
+          <w:trHeight w:val="1660"/>
+        </w:trPr>
+        <w:tc>
+          <w:tcPr>
+            <w:cnfStyle w:val="001000000000" w:firstRow="0" w:lastRow="0" w:firstColumn="1" w:lastColumn="0" w:oddVBand="0" w:evenVBand="0" w:oddHBand="0" w:evenHBand="0" w:firstRowFirstColumn="0" w:firstRowLastColumn="0" w:lastRowFirstColumn="0" w:lastRowLastColumn="0"/>
+            <w:tcW w:w="4074" w:type="dxa"/>
+          </w:tcPr>
+          <w:p>
+            <w:pPr>
+              <w:rPr>
+                <w:rFonts w:ascii="Aptos Narrow" w:hAnsi="Aptos Narrow"/>
+                <w:color w:val="000000"/>
+              </w:rPr>
+            </w:pPr>
+            <w:r>
+              <w:rPr>
+                <w:rFonts w:ascii="Aptos Narrow" w:hAnsi="Aptos Narrow"/>
+                <w:caps w:val="0"/>
+                <w:color w:val="000000"/>
+              </w:rPr>
+              <w:t>Source_Note</w:t>
+            </w:r>
+          </w:p>
+        </w:tc>
+        <w:tc>
+          <w:tcPr>
+            <w:tcW w:w="4074" w:type="dxa"/>
+          </w:tcPr>
+          <w:p>
+            <w:pPr>
+              <w:cnfStyle w:val="000000100000" w:firstRow="0" w:lastRow="0" w:firstColumn="0" w:lastColumn="0" w:oddVBand="0" w:evenVBand="0" w:oddHBand="1" w:evenHBand="0" w:firstRowFirstColumn="0" w:firstRowLastColumn="0" w:lastRowFirstColumn="0" w:lastRowLastColumn="0"/>
+              <w:rPr>
+                <w:rFonts w:ascii="Aptos Narrow" w:hAnsi="Aptos Narrow"/>
+                <w:color w:val="000000"/>
+              </w:rPr>
+            </w:pPr>
+            <w:r>
+              <w:rPr>
+                <w:rFonts w:ascii="Aptos Narrow" w:hAnsi="Aptos Narrow"/>
+                <w:color w:val="000000"/>
+              </w:rPr>
+              <w:t>Unemployment refers to the share of the labor force that is without work but available for and seeking employment.</w:t>
+            </w:r>
+          </w:p>
+          <w:p>
+            <w:pPr>
+              <w:cnfStyle w:val="000000100000" w:firstRow="0" w:lastRow="0" w:firstColumn="0" w:lastColumn="0" w:oddVBand="0" w:evenVBand="0" w:oddHBand="1" w:evenHBand="0" w:firstRowFirstColumn="0" w:firstRowLastColumn="0" w:lastRowFirstColumn="0" w:lastRowLastColumn="0"/>
+              <w:rPr>
+                <w:rFonts w:ascii="Aptos Narrow" w:hAnsi="Aptos Narrow"/>
+                <w:color w:val="000000"/>
+              </w:rPr>
+            </w:pPr>
+          </w:p>
+        </w:tc>
+      </w:tr>
+      <w:tr>
+        <w:trPr>
+          <w:trHeight w:val="557"/>
+        </w:trPr>
+        <w:tc>
+          <w:tcPr>
+            <w:cnfStyle w:val="001000000000" w:firstRow="0" w:lastRow="0" w:firstColumn="1" w:lastColumn="0" w:oddVBand="0" w:evenVBand="0" w:oddHBand="0" w:evenHBand="0" w:firstRowFirstColumn="0" w:firstRowLastColumn="0" w:lastRowFirstColumn="0" w:lastRowLastColumn="0"/>
+            <w:tcW w:w="4074" w:type="dxa"/>
+          </w:tcPr>
+          <w:p>
+            <w:pPr>
+              <w:rPr>
+                <w:rFonts w:ascii="Aptos Narrow" w:hAnsi="Aptos Narrow"/>
+                <w:color w:val="000000"/>
+              </w:rPr>
+            </w:pPr>
+            <w:r>
+              <w:rPr>
+                <w:rFonts w:ascii="Aptos Narrow" w:hAnsi="Aptos Narrow"/>
+                <w:caps w:val="0"/>
+                <w:color w:val="000000"/>
+              </w:rPr>
+              <w:t>Source_Organization</w:t>
+            </w:r>
+          </w:p>
+        </w:tc>
+        <w:tc>
+          <w:tcPr>
+            <w:tcW w:w="4074" w:type="dxa"/>
+          </w:tcPr>
+          <w:p>
+            <w:pPr>
+              <w:cnfStyle w:val="000000000000" w:firstRow="0" w:lastRow="0" w:firstColumn="0" w:lastColumn="0" w:oddVBand="0" w:evenVBand="0" w:oddHBand="0" w:evenHBand="0" w:firstRowFirstColumn="0" w:firstRowLastColumn="0" w:lastRowFirstColumn="0" w:lastRowLastColumn="0"/>
+              <w:rPr>
+                <w:rFonts w:ascii="Aptos Narrow" w:hAnsi="Aptos Narrow"/>
+                <w:color w:val="000000"/>
+              </w:rPr>
+            </w:pPr>
+            <w:r>
+              <w:rPr>
+                <w:rFonts w:ascii="Aptos Narrow" w:hAnsi="Aptos Narrow"/>
+                <w:color w:val="000000"/>
+              </w:rPr>
+              <w:t xml:space="preserve">International </w:t>
+            </w:r>
+            <w:proofErr w:type="spellStart"/>
+            <w:r>
+              <w:rPr>
+                <w:rFonts w:ascii="Aptos Narrow" w:hAnsi="Aptos Narrow"/>
+                <w:color w:val="000000"/>
+              </w:rPr>
+              <w:t>Labour</w:t>
+            </w:r>
+            <w:proofErr w:type="spellEnd"/>
+            <w:r>
+              <w:rPr>
+                <w:rFonts w:ascii="Aptos Narrow" w:hAnsi="Aptos Narrow"/>
+                <w:color w:val="000000"/>
+              </w:rPr>
+              <w:t xml:space="preserve"> Organization. “ILO Modelled Estimates and Projections database (ILOEST)” ILOSTAT. Accessed January 07, 2025. https://ilostat.ilo.org/data/.</w:t>
+            </w:r>
+          </w:p>
+          <w:p>
+            <w:pPr>
+              <w:cnfStyle w:val="000000000000" w:firstRow="0" w:lastRow="0" w:firstColumn="0" w:lastColumn="0" w:oddVBand="0" w:evenVBand="0" w:oddHBand="0" w:evenHBand="0" w:firstRowFirstColumn="0" w:firstRowLastColumn="0" w:lastRowFirstColumn="0" w:lastRowLastColumn="0"/>
+              <w:rPr>
+                <w:rFonts w:ascii="Aptos Narrow" w:hAnsi="Aptos Narrow"/>
+                <w:color w:val="000000"/>
+              </w:rPr>
+            </w:pPr>
+          </w:p>
+        </w:tc>
+      </w:tr>
+    </w:tbl>
+    <w:p>
+      <w:pPr>
+        <w:tabs>
+          <w:tab w:val="left" w:pos="360"/>
+        </w:tabs>
+        <w:ind w:left="720"/>
+      </w:pPr>
+    </w:p>
+    <w:p/>
+    <w:p/>
     <w:sectPr>
-      <w:headerReference w:type="default" r:id="rId18"/>
+      <w:headerReference w:type="default" r:id="rId29"/>
       <w:pgSz w:w="12240" w:h="15840"/>
       <w:pgMar w:top="1440" w:right="1440" w:bottom="1440" w:left="1440" w:header="720" w:footer="720" w:gutter="0"/>
       <w:cols w:space="720"/>
@@ -2410,6 +4675,37 @@
       </w:tcPr>
     </w:tblStylePr>
   </w:style>
+  <w:style w:type="paragraph" w:styleId="TOCHeading">
+    <w:name w:val="TOC Heading"/>
+    <w:basedOn w:val="Heading1"/>
+    <w:next w:val="Normal"/>
+    <w:uiPriority w:val="39"/>
+    <w:unhideWhenUsed/>
+    <w:qFormat/>
+    <w:rsid w:val="005D0DDC"/>
+    <w:pPr>
+      <w:spacing w:before="240" w:after="0"/>
+      <w:outlineLvl w:val="9"/>
+    </w:pPr>
+    <w:rPr>
+      <w:kern w:val="0"/>
+      <w:sz w:val="32"/>
+      <w:szCs w:val="32"/>
+      <w14:ligatures w14:val="none"/>
+    </w:rPr>
+  </w:style>
+  <w:style w:type="paragraph" w:styleId="TOC1">
+    <w:name w:val="toc 1"/>
+    <w:basedOn w:val="Normal"/>
+    <w:next w:val="Normal"/>
+    <w:autoRedefine/>
+    <w:uiPriority w:val="39"/>
+    <w:unhideWhenUsed/>
+    <w:rsid w:val="005D0DDC"/>
+    <w:pPr>
+      <w:spacing w:after="100"/>
+    </w:pPr>
+  </w:style>
 </w:styles>
 </file>
 
@@ -2706,4 +5002,16 @@
     </a:ext>
   </a:extLst>
 </a:theme>
+</file>
+
+<file path=customXml/item1.xml><?xml version="1.0" encoding="utf-8"?>
+<b:Sources xmlns:b="http://schemas.openxmlformats.org/officeDocument/2006/bibliography" xmlns="http://schemas.openxmlformats.org/officeDocument/2006/bibliography" SelectedStyle="\APASixthEditionOfficeOnline.xsl" StyleName="APA" Version="6"/>
+</file>
+
+<file path=customXml/itemProps1.xml><?xml version="1.0" encoding="utf-8"?>
+<ds:datastoreItem xmlns:ds="http://schemas.openxmlformats.org/officeDocument/2006/customXml" ds:itemID="{58DD8A28-A172-483A-BCD7-3FF4AF16229F}">
+  <ds:schemaRefs>
+    <ds:schemaRef ds:uri="http://schemas.openxmlformats.org/officeDocument/2006/bibliography"/>
+  </ds:schemaRefs>
+</ds:datastoreItem>
 </file>
</xml_diff>

<commit_message>
cleaning data and cleaning data code
</commit_message>
<xml_diff>
--- a/Data_Sources_and_Links/Data_Sources_and_Links.docx
+++ b/Data_Sources_and_Links/Data_Sources_and_Links.docx
@@ -72,7 +72,7 @@
           <w:r>
             <w:fldChar w:fldCharType="separate"/>
           </w:r>
-          <w:hyperlink w:anchor="_Toc191213774" w:history="1">
+          <w:hyperlink w:anchor="_Toc191213920" w:history="1">
             <w:r>
               <w:rPr>
                 <w:rStyle w:val="Hyperlink"/>
@@ -99,7 +99,7 @@
                 <w:noProof/>
                 <w:webHidden/>
               </w:rPr>
-              <w:instrText xml:space="preserve"> PAGEREF _Toc191213774 \h </w:instrText>
+              <w:instrText xml:space="preserve"> PAGEREF _Toc191213920 \h </w:instrText>
             </w:r>
             <w:r>
               <w:rPr>
@@ -143,7 +143,7 @@
               <w:szCs w:val="24"/>
             </w:rPr>
           </w:pPr>
-          <w:hyperlink w:anchor="_Toc191213775" w:history="1">
+          <w:hyperlink w:anchor="_Toc191213921" w:history="1">
             <w:r>
               <w:rPr>
                 <w:rStyle w:val="Hyperlink"/>
@@ -170,7 +170,7 @@
                 <w:noProof/>
                 <w:webHidden/>
               </w:rPr>
-              <w:instrText xml:space="preserve"> PAGEREF _Toc191213775 \h </w:instrText>
+              <w:instrText xml:space="preserve"> PAGEREF _Toc191213921 \h </w:instrText>
             </w:r>
             <w:r>
               <w:rPr>
@@ -214,7 +214,7 @@
               <w:szCs w:val="24"/>
             </w:rPr>
           </w:pPr>
-          <w:hyperlink w:anchor="_Toc191213776" w:history="1">
+          <w:hyperlink w:anchor="_Toc191213922" w:history="1">
             <w:r>
               <w:rPr>
                 <w:rStyle w:val="Hyperlink"/>
@@ -241,7 +241,7 @@
                 <w:noProof/>
                 <w:webHidden/>
               </w:rPr>
-              <w:instrText xml:space="preserve"> PAGEREF _Toc191213776 \h </w:instrText>
+              <w:instrText xml:space="preserve"> PAGEREF _Toc191213922 \h </w:instrText>
             </w:r>
             <w:r>
               <w:rPr>
@@ -285,7 +285,7 @@
               <w:szCs w:val="24"/>
             </w:rPr>
           </w:pPr>
-          <w:hyperlink w:anchor="_Toc191213777" w:history="1">
+          <w:hyperlink w:anchor="_Toc191213923" w:history="1">
             <w:r>
               <w:rPr>
                 <w:rStyle w:val="Hyperlink"/>
@@ -312,7 +312,7 @@
                 <w:noProof/>
                 <w:webHidden/>
               </w:rPr>
-              <w:instrText xml:space="preserve"> PAGEREF _Toc191213777 \h </w:instrText>
+              <w:instrText xml:space="preserve"> PAGEREF _Toc191213923 \h </w:instrText>
             </w:r>
             <w:r>
               <w:rPr>
@@ -332,7 +332,7 @@
                 <w:noProof/>
                 <w:webHidden/>
               </w:rPr>
-              <w:t>3</w:t>
+              <w:t>4</w:t>
             </w:r>
             <w:r>
               <w:rPr>
@@ -356,7 +356,7 @@
               <w:szCs w:val="24"/>
             </w:rPr>
           </w:pPr>
-          <w:hyperlink w:anchor="_Toc191213778" w:history="1">
+          <w:hyperlink w:anchor="_Toc191213924" w:history="1">
             <w:r>
               <w:rPr>
                 <w:rStyle w:val="Hyperlink"/>
@@ -383,7 +383,7 @@
                 <w:noProof/>
                 <w:webHidden/>
               </w:rPr>
-              <w:instrText xml:space="preserve"> PAGEREF _Toc191213778 \h </w:instrText>
+              <w:instrText xml:space="preserve"> PAGEREF _Toc191213924 \h </w:instrText>
             </w:r>
             <w:r>
               <w:rPr>
@@ -427,7 +427,7 @@
               <w:szCs w:val="24"/>
             </w:rPr>
           </w:pPr>
-          <w:hyperlink w:anchor="_Toc191213779" w:history="1">
+          <w:hyperlink w:anchor="_Toc191213925" w:history="1">
             <w:r>
               <w:rPr>
                 <w:rStyle w:val="Hyperlink"/>
@@ -454,7 +454,7 @@
                 <w:noProof/>
                 <w:webHidden/>
               </w:rPr>
-              <w:instrText xml:space="preserve"> PAGEREF _Toc191213779 \h </w:instrText>
+              <w:instrText xml:space="preserve"> PAGEREF _Toc191213925 \h </w:instrText>
             </w:r>
             <w:r>
               <w:rPr>
@@ -498,7 +498,7 @@
               <w:szCs w:val="24"/>
             </w:rPr>
           </w:pPr>
-          <w:hyperlink w:anchor="_Toc191213780" w:history="1">
+          <w:hyperlink w:anchor="_Toc191213926" w:history="1">
             <w:r>
               <w:rPr>
                 <w:rStyle w:val="Hyperlink"/>
@@ -525,7 +525,7 @@
                 <w:noProof/>
                 <w:webHidden/>
               </w:rPr>
-              <w:instrText xml:space="preserve"> PAGEREF _Toc191213780 \h </w:instrText>
+              <w:instrText xml:space="preserve"> PAGEREF _Toc191213926 \h </w:instrText>
             </w:r>
             <w:r>
               <w:rPr>
@@ -569,7 +569,7 @@
               <w:szCs w:val="24"/>
             </w:rPr>
           </w:pPr>
-          <w:hyperlink w:anchor="_Toc191213781" w:history="1">
+          <w:hyperlink w:anchor="_Toc191213927" w:history="1">
             <w:r>
               <w:rPr>
                 <w:rStyle w:val="Hyperlink"/>
@@ -596,7 +596,7 @@
                 <w:noProof/>
                 <w:webHidden/>
               </w:rPr>
-              <w:instrText xml:space="preserve"> PAGEREF _Toc191213781 \h </w:instrText>
+              <w:instrText xml:space="preserve"> PAGEREF _Toc191213927 \h </w:instrText>
             </w:r>
             <w:r>
               <w:rPr>
@@ -640,7 +640,7 @@
               <w:szCs w:val="24"/>
             </w:rPr>
           </w:pPr>
-          <w:hyperlink w:anchor="_Toc191213782" w:history="1">
+          <w:hyperlink w:anchor="_Toc191213928" w:history="1">
             <w:r>
               <w:rPr>
                 <w:rStyle w:val="Hyperlink"/>
@@ -667,7 +667,7 @@
                 <w:noProof/>
                 <w:webHidden/>
               </w:rPr>
-              <w:instrText xml:space="preserve"> PAGEREF _Toc191213782 \h </w:instrText>
+              <w:instrText xml:space="preserve"> PAGEREF _Toc191213928 \h </w:instrText>
             </w:r>
             <w:r>
               <w:rPr>
@@ -711,7 +711,7 @@
               <w:szCs w:val="24"/>
             </w:rPr>
           </w:pPr>
-          <w:hyperlink w:anchor="_Toc191213783" w:history="1">
+          <w:hyperlink w:anchor="_Toc191213929" w:history="1">
             <w:r>
               <w:rPr>
                 <w:rStyle w:val="Hyperlink"/>
@@ -738,7 +738,7 @@
                 <w:noProof/>
                 <w:webHidden/>
               </w:rPr>
-              <w:instrText xml:space="preserve"> PAGEREF _Toc191213783 \h </w:instrText>
+              <w:instrText xml:space="preserve"> PAGEREF _Toc191213929 \h </w:instrText>
             </w:r>
             <w:r>
               <w:rPr>
@@ -782,7 +782,7 @@
               <w:szCs w:val="24"/>
             </w:rPr>
           </w:pPr>
-          <w:hyperlink w:anchor="_Toc191213784" w:history="1">
+          <w:hyperlink w:anchor="_Toc191213930" w:history="1">
             <w:r>
               <w:rPr>
                 <w:rStyle w:val="Hyperlink"/>
@@ -809,7 +809,7 @@
                 <w:noProof/>
                 <w:webHidden/>
               </w:rPr>
-              <w:instrText xml:space="preserve"> PAGEREF _Toc191213784 \h </w:instrText>
+              <w:instrText xml:space="preserve"> PAGEREF _Toc191213930 \h </w:instrText>
             </w:r>
             <w:r>
               <w:rPr>
@@ -853,33 +853,13 @@
               <w:szCs w:val="24"/>
             </w:rPr>
           </w:pPr>
-          <w:hyperlink w:anchor="_Toc191213785" w:history="1">
+          <w:hyperlink w:anchor="_Toc191213931" w:history="1">
             <w:r>
               <w:rPr>
                 <w:rStyle w:val="Hyperlink"/>
-                <w:b/>
-                <w:bCs/>
-                <w:noProof/>
-              </w:rPr>
-              <w:t>Populat</w:t>
-            </w:r>
-            <w:r>
-              <w:rPr>
-                <w:rStyle w:val="Hyperlink"/>
-                <w:b/>
-                <w:bCs/>
-                <w:noProof/>
-              </w:rPr>
-              <w:t>i</w:t>
-            </w:r>
-            <w:r>
-              <w:rPr>
-                <w:rStyle w:val="Hyperlink"/>
-                <w:b/>
-                <w:bCs/>
-                <w:noProof/>
-              </w:rPr>
-              <w:t>on</w:t>
+                <w:noProof/>
+              </w:rPr>
+              <w:t>Population</w:t>
             </w:r>
             <w:r>
               <w:rPr>
@@ -900,7 +880,7 @@
                 <w:noProof/>
                 <w:webHidden/>
               </w:rPr>
-              <w:instrText xml:space="preserve"> PAGEREF _Toc191213785 \h </w:instrText>
+              <w:instrText xml:space="preserve"> PAGEREF _Toc191213931 \h </w:instrText>
             </w:r>
             <w:r>
               <w:rPr>
@@ -920,7 +900,7 @@
                 <w:noProof/>
                 <w:webHidden/>
               </w:rPr>
-              <w:t>8</w:t>
+              <w:t>9</w:t>
             </w:r>
             <w:r>
               <w:rPr>
@@ -944,7 +924,7 @@
               <w:szCs w:val="24"/>
             </w:rPr>
           </w:pPr>
-          <w:hyperlink w:anchor="_Toc191213786" w:history="1">
+          <w:hyperlink w:anchor="_Toc191213932" w:history="1">
             <w:r>
               <w:rPr>
                 <w:rStyle w:val="Hyperlink"/>
@@ -971,7 +951,7 @@
                 <w:noProof/>
                 <w:webHidden/>
               </w:rPr>
-              <w:instrText xml:space="preserve"> PAGEREF _Toc191213786 \h </w:instrText>
+              <w:instrText xml:space="preserve"> PAGEREF _Toc191213932 \h </w:instrText>
             </w:r>
             <w:r>
               <w:rPr>
@@ -1022,7 +1002,7 @@
           <w:u w:val="single"/>
         </w:rPr>
       </w:pPr>
-      <w:bookmarkStart w:id="0" w:name="_Toc191213774"/>
+      <w:bookmarkStart w:id="0" w:name="_Toc191213920"/>
       <w:r>
         <w:rPr>
           <w:u w:val="single"/>
@@ -1365,7 +1345,7 @@
           <w:u w:val="single"/>
         </w:rPr>
       </w:pPr>
-      <w:bookmarkStart w:id="1" w:name="_Toc191213775"/>
+      <w:bookmarkStart w:id="1" w:name="_Toc191213921"/>
       <w:r>
         <w:rPr>
           <w:u w:val="single"/>
@@ -1737,7 +1717,7 @@
           <w:u w:val="single"/>
         </w:rPr>
       </w:pPr>
-      <w:bookmarkStart w:id="2" w:name="_Toc191213776"/>
+      <w:bookmarkStart w:id="2" w:name="_Toc191213922"/>
       <w:r>
         <w:rPr>
           <w:u w:val="single"/>
@@ -2083,7 +2063,7 @@
           <w:u w:val="single"/>
         </w:rPr>
       </w:pPr>
-      <w:bookmarkStart w:id="3" w:name="_Toc191213777"/>
+      <w:bookmarkStart w:id="3" w:name="_Toc191213923"/>
       <w:r>
         <w:rPr>
           <w:rStyle w:val="Strong"/>
@@ -2441,7 +2421,7 @@
           <w:u w:val="single"/>
         </w:rPr>
       </w:pPr>
-      <w:bookmarkStart w:id="4" w:name="_Toc191213778"/>
+      <w:bookmarkStart w:id="4" w:name="_Toc191213924"/>
       <w:r>
         <w:rPr>
           <w:u w:val="single"/>
@@ -2561,7 +2541,7 @@
           <w:u w:val="single"/>
         </w:rPr>
       </w:pPr>
-      <w:bookmarkStart w:id="5" w:name="_Toc191213779"/>
+      <w:bookmarkStart w:id="5" w:name="_Toc191213925"/>
       <w:r>
         <w:rPr>
           <w:u w:val="single"/>
@@ -2617,7 +2597,7 @@
       <w:pPr>
         <w:pStyle w:val="Heading1"/>
       </w:pPr>
-      <w:bookmarkStart w:id="6" w:name="_Toc191213780"/>
+      <w:bookmarkStart w:id="6" w:name="_Toc191213926"/>
       <w:r>
         <w:t>Net Migration</w:t>
       </w:r>
@@ -2956,7 +2936,7 @@
       <w:pPr>
         <w:pStyle w:val="Heading1"/>
       </w:pPr>
-      <w:bookmarkStart w:id="7" w:name="_Toc191213781"/>
+      <w:bookmarkStart w:id="7" w:name="_Toc191213927"/>
       <w:r>
         <w:t>Gross Domestic Product (Current US$)</w:t>
       </w:r>
@@ -3306,7 +3286,7 @@
       <w:pPr>
         <w:pStyle w:val="Heading1"/>
       </w:pPr>
-      <w:bookmarkStart w:id="8" w:name="_Toc191213782"/>
+      <w:bookmarkStart w:id="8" w:name="_Toc191213928"/>
       <w:r>
         <w:t>GDP Per Capita (Current US$)</w:t>
       </w:r>
@@ -3646,7 +3626,7 @@
       <w:pPr>
         <w:pStyle w:val="Heading1"/>
       </w:pPr>
-      <w:bookmarkStart w:id="9" w:name="_Toc191213783"/>
+      <w:bookmarkStart w:id="9" w:name="_Toc191213929"/>
       <w:r>
         <w:t>Unemployment Rate</w:t>
       </w:r>
@@ -4006,7 +3986,7 @@
       <w:pPr>
         <w:pStyle w:val="Heading1"/>
       </w:pPr>
-      <w:bookmarkStart w:id="10" w:name="_Toc191213784"/>
+      <w:bookmarkStart w:id="10" w:name="_Toc191213930"/>
       <w:r>
         <w:lastRenderedPageBreak/>
         <w:t>Foreign Direct Investment, Net Inflows (% of GDP)</w:t>
@@ -4426,7 +4406,7 @@
           <w:bCs w:val="0"/>
         </w:rPr>
       </w:pPr>
-      <w:bookmarkStart w:id="11" w:name="_Toc191213785"/>
+      <w:bookmarkStart w:id="11" w:name="_Toc191213931"/>
       <w:r>
         <w:rPr>
           <w:rStyle w:val="Strong"/>
@@ -4791,7 +4771,7 @@
       <w:pPr>
         <w:pStyle w:val="Heading1"/>
       </w:pPr>
-      <w:bookmarkStart w:id="12" w:name="_Toc191213786"/>
+      <w:bookmarkStart w:id="12" w:name="_Toc191213932"/>
       <w:r>
         <w:t>Labor Force</w:t>
       </w:r>

</xml_diff>